<commit_message>
20190603 lab meeting paper research
</commit_message>
<xml_diff>
--- a/수업/고급광학/HW2/고급광학 HW2.docx
+++ b/수업/고급광학/HW2/고급광학 HW2.docx
@@ -1,6 +1,6 @@
 
 <file path=word/document.xml><?xml version="1.0" encoding="utf-8"?>
-<w:document xmlns:wpc="http://schemas.microsoft.com/office/word/2010/wordprocessingCanvas" xmlns:cx="http://schemas.microsoft.com/office/drawing/2014/chartex" xmlns:mc="http://schemas.openxmlformats.org/markup-compatibility/2006" xmlns:o="urn:schemas-microsoft-com:office:office" xmlns:r="http://schemas.openxmlformats.org/officeDocument/2006/relationships" xmlns:m="http://schemas.openxmlformats.org/officeDocument/2006/math" xmlns:v="urn:schemas-microsoft-com:vml" xmlns:wp14="http://schemas.microsoft.com/office/word/2010/wordprocessingDrawing" xmlns:wp="http://schemas.openxmlformats.org/drawingml/2006/wordprocessingDrawing" xmlns:w10="urn:schemas-microsoft-com:office:word" xmlns:w="http://schemas.openxmlformats.org/wordprocessingml/2006/main" xmlns:w14="http://schemas.microsoft.com/office/word/2010/wordml" xmlns:w15="http://schemas.microsoft.com/office/word/2012/wordml" xmlns:w16se="http://schemas.microsoft.com/office/word/2015/wordml/symex" xmlns:wpg="http://schemas.microsoft.com/office/word/2010/wordprocessingGroup" xmlns:wpi="http://schemas.microsoft.com/office/word/2010/wordprocessingInk" xmlns:wne="http://schemas.microsoft.com/office/word/2006/wordml" xmlns:wps="http://schemas.microsoft.com/office/word/2010/wordprocessingShape" mc:Ignorable="w14 w15 w16se wp14">
+<w:document xmlns:wpc="http://schemas.microsoft.com/office/word/2010/wordprocessingCanvas" xmlns:cx="http://schemas.microsoft.com/office/drawing/2014/chartex" xmlns:cx1="http://schemas.microsoft.com/office/drawing/2015/9/8/chartex" xmlns:mc="http://schemas.openxmlformats.org/markup-compatibility/2006" xmlns:o="urn:schemas-microsoft-com:office:office" xmlns:r="http://schemas.openxmlformats.org/officeDocument/2006/relationships" xmlns:m="http://schemas.openxmlformats.org/officeDocument/2006/math" xmlns:v="urn:schemas-microsoft-com:vml" xmlns:wp14="http://schemas.microsoft.com/office/word/2010/wordprocessingDrawing" xmlns:wp="http://schemas.openxmlformats.org/drawingml/2006/wordprocessingDrawing" xmlns:w10="urn:schemas-microsoft-com:office:word" xmlns:w="http://schemas.openxmlformats.org/wordprocessingml/2006/main" xmlns:w14="http://schemas.microsoft.com/office/word/2010/wordml" xmlns:w15="http://schemas.microsoft.com/office/word/2012/wordml" xmlns:w16se="http://schemas.microsoft.com/office/word/2015/wordml/symex" xmlns:wpg="http://schemas.microsoft.com/office/word/2010/wordprocessingGroup" xmlns:wpi="http://schemas.microsoft.com/office/word/2010/wordprocessingInk" xmlns:wne="http://schemas.microsoft.com/office/word/2006/wordml" xmlns:wps="http://schemas.microsoft.com/office/word/2010/wordprocessingShape" mc:Ignorable="w14 w15 w16se wp14">
   <w:body>
     <w:p>
       <w:pPr>
@@ -28,8 +28,13 @@
       <w:pPr>
         <w:jc w:val="right"/>
       </w:pPr>
+      <w:proofErr w:type="gramStart"/>
       <w:r>
-        <w:t xml:space="preserve">20182737 </w:t>
+        <w:t>20182737</w:t>
+      </w:r>
+      <w:proofErr w:type="gramEnd"/>
+      <w:r>
+        <w:t xml:space="preserve"> </w:t>
       </w:r>
       <w:r>
         <w:rPr>
@@ -103,8 +108,13 @@
         </m:d>
       </m:oMath>
       <w:r>
-        <w:t xml:space="preserve"> of the component of the nonlinear polarization oscillating at frequency </w:t>
+        <w:t xml:space="preserve"> of the component of the nonlinear polarization oscillating at </w:t>
       </w:r>
+      <w:proofErr w:type="gramStart"/>
+      <w:r>
+        <w:t xml:space="preserve">frequency </w:t>
+      </w:r>
+      <w:proofErr w:type="gramEnd"/>
       <m:oMath>
         <m:r>
           <w:rPr>
@@ -342,96 +352,6 @@
             <w:rPr>
               <w:rFonts w:ascii="Cambria Math" w:hAnsi="Cambria Math"/>
             </w:rPr>
-            <m:t>c4</m:t>
-          </m:r>
-          <m:sSup>
-            <m:sSupPr>
-              <m:ctrlPr>
-                <w:rPr>
-                  <w:rFonts w:ascii="Cambria Math" w:hAnsi="Cambria Math"/>
-                  <w:i/>
-                </w:rPr>
-              </m:ctrlPr>
-            </m:sSupPr>
-            <m:e>
-              <m:r>
-                <w:rPr>
-                  <w:rFonts w:ascii="Cambria Math" w:hAnsi="Cambria Math"/>
-                </w:rPr>
-                <m:t>E</m:t>
-              </m:r>
-            </m:e>
-            <m:sup>
-              <m:r>
-                <w:rPr>
-                  <w:rFonts w:ascii="Cambria Math" w:hAnsi="Cambria Math"/>
-                </w:rPr>
-                <m:t>2</m:t>
-              </m:r>
-            </m:sup>
-          </m:sSup>
-          <m:r>
-            <w:rPr>
-              <w:rFonts w:ascii="Cambria Math" w:hAnsi="Cambria Math"/>
-            </w:rPr>
-            <m:t>=2</m:t>
-          </m:r>
-          <m:sSub>
-            <m:sSubPr>
-              <m:ctrlPr>
-                <w:rPr>
-                  <w:rFonts w:ascii="Cambria Math" w:hAnsi="Cambria Math"/>
-                  <w:i/>
-                </w:rPr>
-              </m:ctrlPr>
-            </m:sSubPr>
-            <m:e>
-              <m:r>
-                <w:rPr>
-                  <w:rFonts w:ascii="Cambria Math" w:hAnsi="Cambria Math"/>
-                </w:rPr>
-                <m:t>n</m:t>
-              </m:r>
-            </m:e>
-            <m:sub>
-              <m:r>
-                <w:rPr>
-                  <w:rFonts w:ascii="Cambria Math" w:hAnsi="Cambria Math"/>
-                </w:rPr>
-                <m:t>0</m:t>
-              </m:r>
-            </m:sub>
-          </m:sSub>
-          <m:sSub>
-            <m:sSubPr>
-              <m:ctrlPr>
-                <w:rPr>
-                  <w:rFonts w:ascii="Cambria Math" w:hAnsi="Cambria Math"/>
-                  <w:i/>
-                </w:rPr>
-              </m:ctrlPr>
-            </m:sSubPr>
-            <m:e>
-              <m:r>
-                <w:rPr>
-                  <w:rFonts w:ascii="Cambria Math" w:hAnsi="Cambria Math"/>
-                </w:rPr>
-                <m:t>ϵ</m:t>
-              </m:r>
-            </m:e>
-            <m:sub>
-              <m:r>
-                <w:rPr>
-                  <w:rFonts w:ascii="Cambria Math" w:hAnsi="Cambria Math"/>
-                </w:rPr>
-                <m:t>0</m:t>
-              </m:r>
-            </m:sub>
-          </m:sSub>
-          <m:r>
-            <w:rPr>
-              <w:rFonts w:ascii="Cambria Math" w:hAnsi="Cambria Math"/>
-            </w:rPr>
             <m:t>c</m:t>
           </m:r>
           <m:sSup>
@@ -520,16 +440,10 @@
                 <w:rPr>
                   <w:rFonts w:ascii="Cambria Math" w:hAnsi="Cambria Math"/>
                 </w:rPr>
-                <m:t>I</m:t>
+                <m:t>2I</m:t>
               </m:r>
             </m:num>
             <m:den>
-              <m:r>
-                <w:rPr>
-                  <w:rFonts w:ascii="Cambria Math" w:hAnsi="Cambria Math"/>
-                </w:rPr>
-                <m:t>2</m:t>
-              </m:r>
               <m:sSub>
                 <m:sSubPr>
                   <m:ctrlPr>
@@ -817,16 +731,10 @@
                 <w:rPr>
                   <w:rFonts w:ascii="Cambria Math" w:hAnsi="Cambria Math"/>
                 </w:rPr>
-                <m:t>I</m:t>
+                <m:t>2I</m:t>
               </m:r>
             </m:num>
             <m:den>
-              <m:r>
-                <w:rPr>
-                  <w:rFonts w:ascii="Cambria Math" w:hAnsi="Cambria Math"/>
-                </w:rPr>
-                <m:t>2</m:t>
-              </m:r>
               <m:sSub>
                 <m:sSubPr>
                   <m:ctrlPr>
@@ -903,6 +811,12 @@
               </m:ctrlPr>
             </m:fPr>
             <m:num>
+              <m:r>
+                <w:rPr>
+                  <w:rFonts w:ascii="Cambria Math" w:hAnsi="Cambria Math"/>
+                </w:rPr>
+                <m:t>2</m:t>
+              </m:r>
               <m:sSup>
                 <m:sSupPr>
                   <m:ctrlPr>
@@ -949,12 +863,6 @@
               </m:r>
             </m:num>
             <m:den>
-              <m:r>
-                <w:rPr>
-                  <w:rFonts w:ascii="Cambria Math" w:hAnsi="Cambria Math"/>
-                </w:rPr>
-                <m:t>2</m:t>
-              </m:r>
               <m:sSub>
                 <m:sSubPr>
                   <m:ctrlPr>
@@ -1008,7 +916,7 @@
                 <w:rPr>
                   <w:rFonts w:ascii="Cambria Math" w:hAnsi="Cambria Math"/>
                 </w:rPr>
-                <m:t>4×</m:t>
+                <m:t>2∙4×</m:t>
               </m:r>
               <m:sSup>
                 <m:sSupPr>
@@ -1064,7 +972,7 @@
                     <w:rPr>
                       <w:rFonts w:ascii="Cambria Math" w:hAnsi="Cambria Math"/>
                     </w:rPr>
-                    <m:t>π∙</m:t>
+                    <m:t>4∙π∙</m:t>
                   </m:r>
                   <m:sSup>
                     <m:sSupPr>
@@ -1144,7 +1052,7 @@
                 <w:rPr>
                   <w:rFonts w:ascii="Cambria Math" w:hAnsi="Cambria Math"/>
                 </w:rPr>
-                <m:t>2∙2∙3×</m:t>
+                <m:t>2∙3×</m:t>
               </m:r>
               <m:sSup>
                 <m:sSupPr>
@@ -1211,6 +1119,46 @@
                   <w:rFonts w:ascii="Cambria Math" w:hAnsi="Cambria Math"/>
                 </w:rPr>
                 <m:t>-11</m:t>
+              </m:r>
+            </m:sup>
+          </m:sSup>
+          <m:r>
+            <m:rPr>
+              <m:sty m:val="p"/>
+            </m:rPr>
+            <w:rPr>
+              <w:rFonts w:ascii="Cambria Math" w:hAnsi="Cambria Math"/>
+            </w:rPr>
+            <m:t xml:space="preserve"> C/</m:t>
+          </m:r>
+          <m:sSup>
+            <m:sSupPr>
+              <m:ctrlPr>
+                <w:rPr>
+                  <w:rFonts w:ascii="Cambria Math" w:hAnsi="Cambria Math"/>
+                </w:rPr>
+              </m:ctrlPr>
+            </m:sSupPr>
+            <m:e>
+              <m:r>
+                <m:rPr>
+                  <m:sty m:val="p"/>
+                </m:rPr>
+                <w:rPr>
+                  <w:rFonts w:ascii="Cambria Math" w:hAnsi="Cambria Math"/>
+                </w:rPr>
+                <m:t>m</m:t>
+              </m:r>
+            </m:e>
+            <m:sup>
+              <m:r>
+                <m:rPr>
+                  <m:sty m:val="p"/>
+                </m:rPr>
+                <w:rPr>
+                  <w:rFonts w:ascii="Cambria Math" w:hAnsi="Cambria Math"/>
+                </w:rPr>
+                <m:t>3</m:t>
               </m:r>
             </m:sup>
           </m:sSup>
@@ -1252,8 +1200,13 @@
         </m:d>
       </m:oMath>
       <w:r>
-        <w:t xml:space="preserve"> oscillating at frequency </w:t>
+        <w:t xml:space="preserve"> oscillating at </w:t>
       </w:r>
+      <w:proofErr w:type="gramStart"/>
+      <w:r>
+        <w:t xml:space="preserve">frequency </w:t>
+      </w:r>
+      <w:proofErr w:type="gramEnd"/>
       <m:oMath>
         <m:r>
           <w:rPr>
@@ -1293,7 +1246,7 @@
         <w:pStyle w:val="a3"/>
         <w:ind w:leftChars="0" w:left="760"/>
         <w:rPr>
-          <w:rFonts w:hint="eastAsia"/>
+          <w:i/>
         </w:rPr>
       </w:pPr>
       <m:oMathPara>
@@ -1471,8 +1424,1231 @@
               </m:r>
             </m:sup>
           </m:sSup>
+          <m:r>
+            <m:rPr>
+              <m:sty m:val="p"/>
+            </m:rPr>
+            <w:rPr>
+              <w:rFonts w:ascii="Cambria Math" w:hAnsi="Cambria Math"/>
+            </w:rPr>
+            <m:t>=5.56×</m:t>
+          </m:r>
+          <m:sSup>
+            <m:sSupPr>
+              <m:ctrlPr>
+                <w:rPr>
+                  <w:rFonts w:ascii="Cambria Math" w:hAnsi="Cambria Math"/>
+                </w:rPr>
+              </m:ctrlPr>
+            </m:sSupPr>
+            <m:e>
+              <m:r>
+                <m:rPr>
+                  <m:sty m:val="p"/>
+                </m:rPr>
+                <w:rPr>
+                  <w:rFonts w:ascii="Cambria Math" w:hAnsi="Cambria Math"/>
+                </w:rPr>
+                <m:t>10</m:t>
+              </m:r>
+            </m:e>
+            <m:sup>
+              <m:r>
+                <w:rPr>
+                  <w:rFonts w:ascii="Cambria Math" w:hAnsi="Cambria Math"/>
+                </w:rPr>
+                <m:t>-10</m:t>
+              </m:r>
+            </m:sup>
+          </m:sSup>
+          <m:r>
+            <w:rPr>
+              <w:rFonts w:ascii="Cambria Math" w:hAnsi="Cambria Math"/>
+            </w:rPr>
+            <m:t>e</m:t>
+          </m:r>
+          <m:sSub>
+            <m:sSubPr>
+              <m:ctrlPr>
+                <w:rPr>
+                  <w:rFonts w:ascii="Cambria Math" w:hAnsi="Cambria Math"/>
+                  <w:i/>
+                </w:rPr>
+              </m:ctrlPr>
+            </m:sSubPr>
+            <m:e>
+              <m:r>
+                <w:rPr>
+                  <w:rFonts w:ascii="Cambria Math" w:hAnsi="Cambria Math"/>
+                </w:rPr>
+                <m:t>a</m:t>
+              </m:r>
+            </m:e>
+            <m:sub>
+              <m:r>
+                <w:rPr>
+                  <w:rFonts w:ascii="Cambria Math" w:hAnsi="Cambria Math"/>
+                </w:rPr>
+                <m:t>0</m:t>
+              </m:r>
+            </m:sub>
+          </m:sSub>
         </m:oMath>
       </m:oMathPara>
+    </w:p>
+    <w:p>
+      <w:pPr>
+        <w:pStyle w:val="a3"/>
+        <w:ind w:leftChars="0" w:left="760"/>
+      </w:pPr>
+      <w:r>
+        <w:t>W</w:t>
+      </w:r>
+      <w:r>
+        <w:t xml:space="preserve">here, </w:t>
+      </w:r>
+      <m:oMath>
+        <m:sSub>
+          <m:sSubPr>
+            <m:ctrlPr>
+              <w:rPr>
+                <w:rFonts w:ascii="Cambria Math" w:hAnsi="Cambria Math"/>
+                <w:i/>
+              </w:rPr>
+            </m:ctrlPr>
+          </m:sSubPr>
+          <m:e>
+            <m:r>
+              <w:rPr>
+                <w:rFonts w:ascii="Cambria Math" w:hAnsi="Cambria Math"/>
+              </w:rPr>
+              <m:t>ea</m:t>
+            </m:r>
+          </m:e>
+          <m:sub>
+            <m:r>
+              <w:rPr>
+                <w:rFonts w:ascii="Cambria Math" w:hAnsi="Cambria Math"/>
+              </w:rPr>
+              <m:t>0</m:t>
+            </m:r>
+          </m:sub>
+        </m:sSub>
+        <m:r>
+          <w:rPr>
+            <w:rFonts w:ascii="Cambria Math" w:hAnsi="Cambria Math"/>
+          </w:rPr>
+          <m:t>=8.5×</m:t>
+        </m:r>
+        <m:sSup>
+          <m:sSupPr>
+            <m:ctrlPr>
+              <w:rPr>
+                <w:rFonts w:ascii="Cambria Math" w:hAnsi="Cambria Math"/>
+                <w:i/>
+              </w:rPr>
+            </m:ctrlPr>
+          </m:sSupPr>
+          <m:e>
+            <m:r>
+              <w:rPr>
+                <w:rFonts w:ascii="Cambria Math" w:hAnsi="Cambria Math"/>
+              </w:rPr>
+              <m:t>10</m:t>
+            </m:r>
+          </m:e>
+          <m:sup>
+            <m:r>
+              <w:rPr>
+                <w:rFonts w:ascii="Cambria Math" w:hAnsi="Cambria Math"/>
+              </w:rPr>
+              <m:t>-30</m:t>
+            </m:r>
+          </m:sup>
+        </m:sSup>
+        <m:r>
+          <m:rPr>
+            <m:sty m:val="p"/>
+          </m:rPr>
+          <w:rPr>
+            <w:rFonts w:ascii="Cambria Math" w:hAnsi="Cambria Math"/>
+          </w:rPr>
+          <m:t xml:space="preserve"> Cm</m:t>
+        </m:r>
+      </m:oMath>
+    </w:p>
+    <w:p>
+      <w:pPr>
+        <w:pStyle w:val="a3"/>
+        <w:ind w:leftChars="0" w:left="760"/>
+      </w:pPr>
+      <w:r>
+        <w:rPr>
+          <w:rFonts w:hint="eastAsia"/>
+        </w:rPr>
+        <w:t xml:space="preserve">Compare with linear </w:t>
+      </w:r>
+      <w:r>
+        <w:t>response</w:t>
+      </w:r>
+    </w:p>
+    <w:p>
+      <w:pPr>
+        <w:pStyle w:val="a3"/>
+        <w:ind w:leftChars="0" w:left="760"/>
+      </w:pPr>
+      <m:oMathPara>
+        <m:oMath>
+          <m:r>
+            <m:rPr>
+              <m:sty m:val="p"/>
+            </m:rPr>
+            <w:rPr>
+              <w:rFonts w:ascii="Cambria Math" w:hAnsi="Cambria Math"/>
+            </w:rPr>
+            <m:t>P</m:t>
+          </m:r>
+          <m:d>
+            <m:dPr>
+              <m:ctrlPr>
+                <w:rPr>
+                  <w:rFonts w:ascii="Cambria Math" w:hAnsi="Cambria Math"/>
+                </w:rPr>
+              </m:ctrlPr>
+            </m:dPr>
+            <m:e>
+              <m:r>
+                <m:rPr>
+                  <m:sty m:val="p"/>
+                </m:rPr>
+                <w:rPr>
+                  <w:rFonts w:ascii="Cambria Math" w:hAnsi="Cambria Math"/>
+                </w:rPr>
+                <m:t>ω</m:t>
+              </m:r>
+            </m:e>
+          </m:d>
+          <m:r>
+            <w:rPr>
+              <w:rFonts w:ascii="Cambria Math" w:hAnsi="Cambria Math"/>
+            </w:rPr>
+            <m:t>=</m:t>
+          </m:r>
+          <m:sSub>
+            <m:sSubPr>
+              <m:ctrlPr>
+                <w:rPr>
+                  <w:rFonts w:ascii="Cambria Math" w:hAnsi="Cambria Math"/>
+                  <w:i/>
+                </w:rPr>
+              </m:ctrlPr>
+            </m:sSubPr>
+            <m:e>
+              <m:r>
+                <w:rPr>
+                  <w:rFonts w:ascii="Cambria Math" w:hAnsi="Cambria Math"/>
+                </w:rPr>
+                <m:t>ϵ</m:t>
+              </m:r>
+            </m:e>
+            <m:sub>
+              <m:r>
+                <w:rPr>
+                  <w:rFonts w:ascii="Cambria Math" w:hAnsi="Cambria Math"/>
+                </w:rPr>
+                <m:t>0</m:t>
+              </m:r>
+            </m:sub>
+          </m:sSub>
+          <m:sSup>
+            <m:sSupPr>
+              <m:ctrlPr>
+                <w:rPr>
+                  <w:rFonts w:ascii="Cambria Math" w:hAnsi="Cambria Math"/>
+                  <w:i/>
+                </w:rPr>
+              </m:ctrlPr>
+            </m:sSupPr>
+            <m:e>
+              <m:r>
+                <w:rPr>
+                  <w:rFonts w:ascii="Cambria Math" w:hAnsi="Cambria Math"/>
+                </w:rPr>
+                <m:t>χ</m:t>
+              </m:r>
+            </m:e>
+            <m:sup>
+              <m:d>
+                <m:dPr>
+                  <m:ctrlPr>
+                    <w:rPr>
+                      <w:rFonts w:ascii="Cambria Math" w:hAnsi="Cambria Math"/>
+                      <w:i/>
+                    </w:rPr>
+                  </m:ctrlPr>
+                </m:dPr>
+                <m:e>
+                  <m:r>
+                    <w:rPr>
+                      <w:rFonts w:ascii="Cambria Math" w:hAnsi="Cambria Math"/>
+                    </w:rPr>
+                    <m:t>1</m:t>
+                  </m:r>
+                </m:e>
+              </m:d>
+            </m:sup>
+          </m:sSup>
+          <m:r>
+            <w:rPr>
+              <w:rFonts w:ascii="Cambria Math" w:hAnsi="Cambria Math"/>
+            </w:rPr>
+            <m:t>E</m:t>
+          </m:r>
+          <m:d>
+            <m:dPr>
+              <m:ctrlPr>
+                <w:rPr>
+                  <w:rFonts w:ascii="Cambria Math" w:hAnsi="Cambria Math"/>
+                  <w:i/>
+                </w:rPr>
+              </m:ctrlPr>
+            </m:dPr>
+            <m:e>
+              <m:r>
+                <w:rPr>
+                  <w:rFonts w:ascii="Cambria Math" w:hAnsi="Cambria Math"/>
+                </w:rPr>
+                <m:t>ω</m:t>
+              </m:r>
+            </m:e>
+          </m:d>
+          <m:r>
+            <m:rPr>
+              <m:sty m:val="p"/>
+            </m:rPr>
+            <w:rPr>
+              <w:rFonts w:ascii="Cambria Math" w:hAnsi="Cambria Math"/>
+            </w:rPr>
+            <m:t xml:space="preserve">,  </m:t>
+          </m:r>
+          <m:sSup>
+            <m:sSupPr>
+              <m:ctrlPr>
+                <w:rPr>
+                  <w:rFonts w:ascii="Cambria Math" w:hAnsi="Cambria Math"/>
+                  <w:i/>
+                </w:rPr>
+              </m:ctrlPr>
+            </m:sSupPr>
+            <m:e>
+              <m:r>
+                <w:rPr>
+                  <w:rFonts w:ascii="Cambria Math" w:hAnsi="Cambria Math"/>
+                </w:rPr>
+                <m:t>χ</m:t>
+              </m:r>
+            </m:e>
+            <m:sup>
+              <m:d>
+                <m:dPr>
+                  <m:ctrlPr>
+                    <w:rPr>
+                      <w:rFonts w:ascii="Cambria Math" w:hAnsi="Cambria Math"/>
+                      <w:i/>
+                    </w:rPr>
+                  </m:ctrlPr>
+                </m:dPr>
+                <m:e>
+                  <m:r>
+                    <w:rPr>
+                      <w:rFonts w:ascii="Cambria Math" w:hAnsi="Cambria Math"/>
+                    </w:rPr>
+                    <m:t>1</m:t>
+                  </m:r>
+                </m:e>
+              </m:d>
+            </m:sup>
+          </m:sSup>
+          <m:r>
+            <w:rPr>
+              <w:rFonts w:ascii="Cambria Math" w:hAnsi="Cambria Math"/>
+            </w:rPr>
+            <m:t>=</m:t>
+          </m:r>
+          <m:sSup>
+            <m:sSupPr>
+              <m:ctrlPr>
+                <w:rPr>
+                  <w:rFonts w:ascii="Cambria Math" w:hAnsi="Cambria Math"/>
+                  <w:i/>
+                </w:rPr>
+              </m:ctrlPr>
+            </m:sSupPr>
+            <m:e>
+              <m:r>
+                <w:rPr>
+                  <w:rFonts w:ascii="Cambria Math" w:hAnsi="Cambria Math"/>
+                </w:rPr>
+                <m:t>2</m:t>
+              </m:r>
+            </m:e>
+            <m:sup>
+              <m:r>
+                <w:rPr>
+                  <w:rFonts w:ascii="Cambria Math" w:hAnsi="Cambria Math"/>
+                </w:rPr>
+                <m:t>2</m:t>
+              </m:r>
+            </m:sup>
+          </m:sSup>
+          <m:r>
+            <w:rPr>
+              <w:rFonts w:ascii="Cambria Math" w:hAnsi="Cambria Math"/>
+            </w:rPr>
+            <m:t>-1=3</m:t>
+          </m:r>
+        </m:oMath>
+      </m:oMathPara>
+    </w:p>
+    <w:p>
+      <w:pPr>
+        <w:pStyle w:val="a3"/>
+        <w:ind w:leftChars="0" w:left="760"/>
+      </w:pPr>
+      <m:oMathPara>
+        <m:oMath>
+          <m:r>
+            <m:rPr>
+              <m:sty m:val="p"/>
+            </m:rPr>
+            <w:rPr>
+              <w:rFonts w:ascii="Cambria Math" w:hAnsi="Cambria Math"/>
+            </w:rPr>
+            <m:t>P</m:t>
+          </m:r>
+          <m:d>
+            <m:dPr>
+              <m:ctrlPr>
+                <w:rPr>
+                  <w:rFonts w:ascii="Cambria Math" w:hAnsi="Cambria Math"/>
+                </w:rPr>
+              </m:ctrlPr>
+            </m:dPr>
+            <m:e>
+              <m:r>
+                <m:rPr>
+                  <m:sty m:val="p"/>
+                </m:rPr>
+                <w:rPr>
+                  <w:rFonts w:ascii="Cambria Math" w:hAnsi="Cambria Math"/>
+                </w:rPr>
+                <m:t>ω</m:t>
+              </m:r>
+            </m:e>
+          </m:d>
+          <m:r>
+            <w:rPr>
+              <w:rFonts w:ascii="Cambria Math" w:hAnsi="Cambria Math"/>
+            </w:rPr>
+            <m:t>=</m:t>
+          </m:r>
+          <m:sSub>
+            <m:sSubPr>
+              <m:ctrlPr>
+                <w:rPr>
+                  <w:rFonts w:ascii="Cambria Math" w:hAnsi="Cambria Math"/>
+                  <w:i/>
+                </w:rPr>
+              </m:ctrlPr>
+            </m:sSubPr>
+            <m:e>
+              <m:r>
+                <w:rPr>
+                  <w:rFonts w:ascii="Cambria Math" w:hAnsi="Cambria Math"/>
+                </w:rPr>
+                <m:t>ϵ</m:t>
+              </m:r>
+            </m:e>
+            <m:sub>
+              <m:r>
+                <w:rPr>
+                  <w:rFonts w:ascii="Cambria Math" w:hAnsi="Cambria Math"/>
+                </w:rPr>
+                <m:t>0</m:t>
+              </m:r>
+            </m:sub>
+          </m:sSub>
+          <m:sSup>
+            <m:sSupPr>
+              <m:ctrlPr>
+                <w:rPr>
+                  <w:rFonts w:ascii="Cambria Math" w:hAnsi="Cambria Math"/>
+                  <w:i/>
+                </w:rPr>
+              </m:ctrlPr>
+            </m:sSupPr>
+            <m:e>
+              <m:r>
+                <w:rPr>
+                  <w:rFonts w:ascii="Cambria Math" w:hAnsi="Cambria Math"/>
+                </w:rPr>
+                <m:t>χ</m:t>
+              </m:r>
+            </m:e>
+            <m:sup>
+              <m:d>
+                <m:dPr>
+                  <m:ctrlPr>
+                    <w:rPr>
+                      <w:rFonts w:ascii="Cambria Math" w:hAnsi="Cambria Math"/>
+                      <w:i/>
+                    </w:rPr>
+                  </m:ctrlPr>
+                </m:dPr>
+                <m:e>
+                  <m:r>
+                    <w:rPr>
+                      <w:rFonts w:ascii="Cambria Math" w:hAnsi="Cambria Math"/>
+                    </w:rPr>
+                    <m:t>1</m:t>
+                  </m:r>
+                </m:e>
+              </m:d>
+            </m:sup>
+          </m:sSup>
+          <m:rad>
+            <m:radPr>
+              <m:degHide m:val="1"/>
+              <m:ctrlPr>
+                <w:rPr>
+                  <w:rFonts w:ascii="Cambria Math" w:hAnsi="Cambria Math"/>
+                  <w:i/>
+                </w:rPr>
+              </m:ctrlPr>
+            </m:radPr>
+            <m:deg/>
+            <m:e>
+              <m:f>
+                <m:fPr>
+                  <m:ctrlPr>
+                    <w:rPr>
+                      <w:rFonts w:ascii="Cambria Math" w:hAnsi="Cambria Math"/>
+                      <w:i/>
+                    </w:rPr>
+                  </m:ctrlPr>
+                </m:fPr>
+                <m:num>
+                  <m:r>
+                    <w:rPr>
+                      <w:rFonts w:ascii="Cambria Math" w:hAnsi="Cambria Math"/>
+                    </w:rPr>
+                    <m:t>2I</m:t>
+                  </m:r>
+                </m:num>
+                <m:den>
+                  <m:sSub>
+                    <m:sSubPr>
+                      <m:ctrlPr>
+                        <w:rPr>
+                          <w:rFonts w:ascii="Cambria Math" w:hAnsi="Cambria Math"/>
+                          <w:i/>
+                        </w:rPr>
+                      </m:ctrlPr>
+                    </m:sSubPr>
+                    <m:e>
+                      <m:r>
+                        <w:rPr>
+                          <w:rFonts w:ascii="Cambria Math" w:hAnsi="Cambria Math"/>
+                        </w:rPr>
+                        <m:t>n</m:t>
+                      </m:r>
+                    </m:e>
+                    <m:sub>
+                      <m:r>
+                        <w:rPr>
+                          <w:rFonts w:ascii="Cambria Math" w:hAnsi="Cambria Math"/>
+                        </w:rPr>
+                        <m:t>0</m:t>
+                      </m:r>
+                    </m:sub>
+                  </m:sSub>
+                  <m:sSub>
+                    <m:sSubPr>
+                      <m:ctrlPr>
+                        <w:rPr>
+                          <w:rFonts w:ascii="Cambria Math" w:hAnsi="Cambria Math"/>
+                          <w:i/>
+                        </w:rPr>
+                      </m:ctrlPr>
+                    </m:sSubPr>
+                    <m:e>
+                      <m:r>
+                        <w:rPr>
+                          <w:rFonts w:ascii="Cambria Math" w:hAnsi="Cambria Math"/>
+                        </w:rPr>
+                        <m:t>ϵ</m:t>
+                      </m:r>
+                    </m:e>
+                    <m:sub>
+                      <m:r>
+                        <w:rPr>
+                          <w:rFonts w:ascii="Cambria Math" w:hAnsi="Cambria Math"/>
+                        </w:rPr>
+                        <m:t>0</m:t>
+                      </m:r>
+                    </m:sub>
+                  </m:sSub>
+                  <m:r>
+                    <w:rPr>
+                      <w:rFonts w:ascii="Cambria Math" w:hAnsi="Cambria Math"/>
+                    </w:rPr>
+                    <m:t>c</m:t>
+                  </m:r>
+                </m:den>
+              </m:f>
+            </m:e>
+          </m:rad>
+          <m:r>
+            <w:rPr>
+              <w:rFonts w:ascii="Cambria Math" w:hAnsi="Cambria Math"/>
+            </w:rPr>
+            <m:t>=3∙</m:t>
+          </m:r>
+          <m:rad>
+            <m:radPr>
+              <m:degHide m:val="1"/>
+              <m:ctrlPr>
+                <w:rPr>
+                  <w:rFonts w:ascii="Cambria Math" w:hAnsi="Cambria Math"/>
+                  <w:i/>
+                </w:rPr>
+              </m:ctrlPr>
+            </m:radPr>
+            <m:deg/>
+            <m:e>
+              <m:f>
+                <m:fPr>
+                  <m:ctrlPr>
+                    <w:rPr>
+                      <w:rFonts w:ascii="Cambria Math" w:hAnsi="Cambria Math"/>
+                      <w:i/>
+                    </w:rPr>
+                  </m:ctrlPr>
+                </m:fPr>
+                <m:num>
+                  <m:r>
+                    <w:rPr>
+                      <w:rFonts w:ascii="Cambria Math" w:hAnsi="Cambria Math"/>
+                    </w:rPr>
+                    <m:t>2</m:t>
+                  </m:r>
+                  <m:sSub>
+                    <m:sSubPr>
+                      <m:ctrlPr>
+                        <w:rPr>
+                          <w:rFonts w:ascii="Cambria Math" w:hAnsi="Cambria Math"/>
+                          <w:i/>
+                        </w:rPr>
+                      </m:ctrlPr>
+                    </m:sSubPr>
+                    <m:e>
+                      <m:r>
+                        <w:rPr>
+                          <w:rFonts w:ascii="Cambria Math" w:hAnsi="Cambria Math"/>
+                        </w:rPr>
+                        <m:t>ϵ</m:t>
+                      </m:r>
+                    </m:e>
+                    <m:sub>
+                      <m:r>
+                        <w:rPr>
+                          <w:rFonts w:ascii="Cambria Math" w:hAnsi="Cambria Math"/>
+                        </w:rPr>
+                        <m:t>0</m:t>
+                      </m:r>
+                    </m:sub>
+                  </m:sSub>
+                  <m:r>
+                    <w:rPr>
+                      <w:rFonts w:ascii="Cambria Math" w:hAnsi="Cambria Math"/>
+                    </w:rPr>
+                    <m:t>I</m:t>
+                  </m:r>
+                </m:num>
+                <m:den>
+                  <m:sSub>
+                    <m:sSubPr>
+                      <m:ctrlPr>
+                        <w:rPr>
+                          <w:rFonts w:ascii="Cambria Math" w:hAnsi="Cambria Math"/>
+                          <w:i/>
+                        </w:rPr>
+                      </m:ctrlPr>
+                    </m:sSubPr>
+                    <m:e>
+                      <m:r>
+                        <w:rPr>
+                          <w:rFonts w:ascii="Cambria Math" w:hAnsi="Cambria Math"/>
+                        </w:rPr>
+                        <m:t>n</m:t>
+                      </m:r>
+                    </m:e>
+                    <m:sub>
+                      <m:r>
+                        <w:rPr>
+                          <w:rFonts w:ascii="Cambria Math" w:hAnsi="Cambria Math"/>
+                        </w:rPr>
+                        <m:t>0</m:t>
+                      </m:r>
+                    </m:sub>
+                  </m:sSub>
+                  <m:r>
+                    <w:rPr>
+                      <w:rFonts w:ascii="Cambria Math" w:hAnsi="Cambria Math"/>
+                    </w:rPr>
+                    <m:t>c</m:t>
+                  </m:r>
+                </m:den>
+              </m:f>
+            </m:e>
+          </m:rad>
+          <m:r>
+            <w:rPr>
+              <w:rFonts w:ascii="Cambria Math" w:hAnsi="Cambria Math"/>
+            </w:rPr>
+            <m:t>=3∙</m:t>
+          </m:r>
+          <m:rad>
+            <m:radPr>
+              <m:degHide m:val="1"/>
+              <m:ctrlPr>
+                <w:rPr>
+                  <w:rFonts w:ascii="Cambria Math" w:hAnsi="Cambria Math"/>
+                  <w:i/>
+                </w:rPr>
+              </m:ctrlPr>
+            </m:radPr>
+            <m:deg/>
+            <m:e>
+              <m:f>
+                <m:fPr>
+                  <m:ctrlPr>
+                    <w:rPr>
+                      <w:rFonts w:ascii="Cambria Math" w:hAnsi="Cambria Math"/>
+                      <w:i/>
+                    </w:rPr>
+                  </m:ctrlPr>
+                </m:fPr>
+                <m:num>
+                  <m:r>
+                    <w:rPr>
+                      <w:rFonts w:ascii="Cambria Math" w:hAnsi="Cambria Math"/>
+                    </w:rPr>
+                    <m:t>2∙</m:t>
+                  </m:r>
+                  <m:sSub>
+                    <m:sSubPr>
+                      <m:ctrlPr>
+                        <w:rPr>
+                          <w:rFonts w:ascii="Cambria Math" w:hAnsi="Cambria Math"/>
+                          <w:i/>
+                        </w:rPr>
+                      </m:ctrlPr>
+                    </m:sSubPr>
+                    <m:e>
+                      <m:r>
+                        <w:rPr>
+                          <w:rFonts w:ascii="Cambria Math" w:hAnsi="Cambria Math"/>
+                        </w:rPr>
+                        <m:t>ϵ</m:t>
+                      </m:r>
+                    </m:e>
+                    <m:sub>
+                      <m:r>
+                        <w:rPr>
+                          <w:rFonts w:ascii="Cambria Math" w:hAnsi="Cambria Math"/>
+                        </w:rPr>
+                        <m:t>0</m:t>
+                      </m:r>
+                    </m:sub>
+                  </m:sSub>
+                  <m:f>
+                    <m:fPr>
+                      <m:ctrlPr>
+                        <w:rPr>
+                          <w:rFonts w:ascii="Cambria Math" w:hAnsi="Cambria Math"/>
+                          <w:i/>
+                        </w:rPr>
+                      </m:ctrlPr>
+                    </m:fPr>
+                    <m:num>
+                      <m:r>
+                        <w:rPr>
+                          <w:rFonts w:ascii="Cambria Math" w:hAnsi="Cambria Math"/>
+                        </w:rPr>
+                        <m:t>1</m:t>
+                      </m:r>
+                    </m:num>
+                    <m:den>
+                      <m:r>
+                        <w:rPr>
+                          <w:rFonts w:ascii="Cambria Math" w:hAnsi="Cambria Math"/>
+                        </w:rPr>
+                        <m:t>4∙π∙</m:t>
+                      </m:r>
+                      <m:sSup>
+                        <m:sSupPr>
+                          <m:ctrlPr>
+                            <w:rPr>
+                              <w:rFonts w:ascii="Cambria Math" w:hAnsi="Cambria Math"/>
+                              <w:i/>
+                            </w:rPr>
+                          </m:ctrlPr>
+                        </m:sSupPr>
+                        <m:e>
+                          <m:d>
+                            <m:dPr>
+                              <m:ctrlPr>
+                                <w:rPr>
+                                  <w:rFonts w:ascii="Cambria Math" w:hAnsi="Cambria Math"/>
+                                  <w:i/>
+                                </w:rPr>
+                              </m:ctrlPr>
+                            </m:dPr>
+                            <m:e>
+                              <m:r>
+                                <w:rPr>
+                                  <w:rFonts w:ascii="Cambria Math" w:hAnsi="Cambria Math"/>
+                                </w:rPr>
+                                <m:t>15×</m:t>
+                              </m:r>
+                              <m:sSup>
+                                <m:sSupPr>
+                                  <m:ctrlPr>
+                                    <w:rPr>
+                                      <w:rFonts w:ascii="Cambria Math" w:hAnsi="Cambria Math"/>
+                                      <w:i/>
+                                    </w:rPr>
+                                  </m:ctrlPr>
+                                </m:sSupPr>
+                                <m:e>
+                                  <m:r>
+                                    <w:rPr>
+                                      <w:rFonts w:ascii="Cambria Math" w:hAnsi="Cambria Math"/>
+                                    </w:rPr>
+                                    <m:t>10</m:t>
+                                  </m:r>
+                                </m:e>
+                                <m:sup>
+                                  <m:r>
+                                    <w:rPr>
+                                      <w:rFonts w:ascii="Cambria Math" w:hAnsi="Cambria Math"/>
+                                    </w:rPr>
+                                    <m:t>-6</m:t>
+                                  </m:r>
+                                </m:sup>
+                              </m:sSup>
+                            </m:e>
+                          </m:d>
+                        </m:e>
+                        <m:sup>
+                          <m:r>
+                            <w:rPr>
+                              <w:rFonts w:ascii="Cambria Math" w:hAnsi="Cambria Math"/>
+                            </w:rPr>
+                            <m:t>2</m:t>
+                          </m:r>
+                        </m:sup>
+                      </m:sSup>
+                    </m:den>
+                  </m:f>
+                </m:num>
+                <m:den>
+                  <m:r>
+                    <w:rPr>
+                      <w:rFonts w:ascii="Cambria Math" w:hAnsi="Cambria Math"/>
+                    </w:rPr>
+                    <m:t>2∙3×</m:t>
+                  </m:r>
+                  <m:sSup>
+                    <m:sSupPr>
+                      <m:ctrlPr>
+                        <w:rPr>
+                          <w:rFonts w:ascii="Cambria Math" w:hAnsi="Cambria Math"/>
+                          <w:i/>
+                        </w:rPr>
+                      </m:ctrlPr>
+                    </m:sSupPr>
+                    <m:e>
+                      <m:r>
+                        <w:rPr>
+                          <w:rFonts w:ascii="Cambria Math" w:hAnsi="Cambria Math"/>
+                        </w:rPr>
+                        <m:t>10</m:t>
+                      </m:r>
+                    </m:e>
+                    <m:sup>
+                      <m:r>
+                        <w:rPr>
+                          <w:rFonts w:ascii="Cambria Math" w:hAnsi="Cambria Math"/>
+                        </w:rPr>
+                        <m:t>8</m:t>
+                      </m:r>
+                    </m:sup>
+                  </m:sSup>
+                </m:den>
+              </m:f>
+            </m:e>
+          </m:rad>
+          <m:r>
+            <w:rPr>
+              <w:rFonts w:ascii="Cambria Math" w:hAnsi="Cambria Math"/>
+            </w:rPr>
+            <m:t>=9.7×</m:t>
+          </m:r>
+          <m:sSup>
+            <m:sSupPr>
+              <m:ctrlPr>
+                <w:rPr>
+                  <w:rFonts w:ascii="Cambria Math" w:hAnsi="Cambria Math"/>
+                  <w:i/>
+                </w:rPr>
+              </m:ctrlPr>
+            </m:sSupPr>
+            <m:e>
+              <m:r>
+                <w:rPr>
+                  <w:rFonts w:ascii="Cambria Math" w:hAnsi="Cambria Math"/>
+                </w:rPr>
+                <m:t>10</m:t>
+              </m:r>
+            </m:e>
+            <m:sup>
+              <m:r>
+                <w:rPr>
+                  <w:rFonts w:ascii="Cambria Math" w:hAnsi="Cambria Math"/>
+                </w:rPr>
+                <m:t>-6</m:t>
+              </m:r>
+            </m:sup>
+          </m:sSup>
+          <m:r>
+            <m:rPr>
+              <m:sty m:val="p"/>
+            </m:rPr>
+            <w:rPr>
+              <w:rFonts w:ascii="Cambria Math" w:hAnsi="Cambria Math"/>
+            </w:rPr>
+            <m:t xml:space="preserve"> C/</m:t>
+          </m:r>
+          <m:sSup>
+            <m:sSupPr>
+              <m:ctrlPr>
+                <w:rPr>
+                  <w:rFonts w:ascii="Cambria Math" w:hAnsi="Cambria Math"/>
+                </w:rPr>
+              </m:ctrlPr>
+            </m:sSupPr>
+            <m:e>
+              <m:r>
+                <m:rPr>
+                  <m:sty m:val="p"/>
+                </m:rPr>
+                <w:rPr>
+                  <w:rFonts w:ascii="Cambria Math" w:hAnsi="Cambria Math"/>
+                </w:rPr>
+                <m:t>m</m:t>
+              </m:r>
+            </m:e>
+            <m:sup>
+              <m:r>
+                <m:rPr>
+                  <m:sty m:val="p"/>
+                </m:rPr>
+                <w:rPr>
+                  <w:rFonts w:ascii="Cambria Math" w:hAnsi="Cambria Math"/>
+                </w:rPr>
+                <m:t>3</m:t>
+              </m:r>
+            </m:sup>
+          </m:sSup>
+        </m:oMath>
+      </m:oMathPara>
+    </w:p>
+    <w:p>
+      <w:pPr>
+        <w:pStyle w:val="a3"/>
+        <w:ind w:leftChars="0" w:left="760"/>
+      </w:pPr>
+      <m:oMathPara>
+        <m:oMath>
+          <m:r>
+            <m:rPr>
+              <m:sty m:val="p"/>
+            </m:rPr>
+            <w:rPr>
+              <w:rFonts w:ascii="Cambria Math" w:hAnsi="Cambria Math"/>
+            </w:rPr>
+            <m:t>μ</m:t>
+          </m:r>
+          <m:d>
+            <m:dPr>
+              <m:ctrlPr>
+                <w:rPr>
+                  <w:rFonts w:ascii="Cambria Math" w:hAnsi="Cambria Math"/>
+                </w:rPr>
+              </m:ctrlPr>
+            </m:dPr>
+            <m:e>
+              <m:r>
+                <m:rPr>
+                  <m:sty m:val="p"/>
+                </m:rPr>
+                <w:rPr>
+                  <w:rFonts w:ascii="Cambria Math" w:hAnsi="Cambria Math"/>
+                </w:rPr>
+                <m:t>ω</m:t>
+              </m:r>
+            </m:e>
+          </m:d>
+          <m:r>
+            <w:rPr>
+              <w:rFonts w:ascii="Cambria Math" w:hAnsi="Cambria Math"/>
+            </w:rPr>
+            <m:t>=</m:t>
+          </m:r>
+          <m:r>
+            <m:rPr>
+              <m:sty m:val="p"/>
+            </m:rPr>
+            <w:rPr>
+              <w:rFonts w:ascii="Cambria Math" w:hAnsi="Cambria Math"/>
+            </w:rPr>
+            <m:t>9.7×</m:t>
+          </m:r>
+          <m:sSup>
+            <m:sSupPr>
+              <m:ctrlPr>
+                <w:rPr>
+                  <w:rFonts w:ascii="Cambria Math" w:hAnsi="Cambria Math"/>
+                </w:rPr>
+              </m:ctrlPr>
+            </m:sSupPr>
+            <m:e>
+              <m:r>
+                <m:rPr>
+                  <m:sty m:val="p"/>
+                </m:rPr>
+                <w:rPr>
+                  <w:rFonts w:ascii="Cambria Math" w:hAnsi="Cambria Math"/>
+                </w:rPr>
+                <m:t>10</m:t>
+              </m:r>
+            </m:e>
+            <m:sup>
+              <m:r>
+                <w:rPr>
+                  <w:rFonts w:ascii="Cambria Math" w:hAnsi="Cambria Math"/>
+                </w:rPr>
+                <m:t>-34</m:t>
+              </m:r>
+            </m:sup>
+          </m:sSup>
+          <m:r>
+            <w:rPr>
+              <w:rFonts w:ascii="Cambria Math" w:hAnsi="Cambria Math"/>
+            </w:rPr>
+            <m:t xml:space="preserve"> </m:t>
+          </m:r>
+          <m:r>
+            <m:rPr>
+              <m:sty m:val="p"/>
+            </m:rPr>
+            <w:rPr>
+              <w:rFonts w:ascii="Cambria Math" w:hAnsi="Cambria Math"/>
+            </w:rPr>
+            <m:t>Cm=1.14×</m:t>
+          </m:r>
+          <m:sSup>
+            <m:sSupPr>
+              <m:ctrlPr>
+                <w:rPr>
+                  <w:rFonts w:ascii="Cambria Math" w:hAnsi="Cambria Math"/>
+                </w:rPr>
+              </m:ctrlPr>
+            </m:sSupPr>
+            <m:e>
+              <m:r>
+                <m:rPr>
+                  <m:sty m:val="p"/>
+                </m:rPr>
+                <w:rPr>
+                  <w:rFonts w:ascii="Cambria Math" w:hAnsi="Cambria Math"/>
+                </w:rPr>
+                <m:t>10</m:t>
+              </m:r>
+            </m:e>
+            <m:sup>
+              <m:r>
+                <w:rPr>
+                  <w:rFonts w:ascii="Cambria Math" w:hAnsi="Cambria Math"/>
+                </w:rPr>
+                <m:t>-4</m:t>
+              </m:r>
+            </m:sup>
+          </m:sSup>
+          <m:r>
+            <w:rPr>
+              <w:rFonts w:ascii="Cambria Math" w:hAnsi="Cambria Math"/>
+            </w:rPr>
+            <m:t>e</m:t>
+          </m:r>
+          <m:sSub>
+            <m:sSubPr>
+              <m:ctrlPr>
+                <w:rPr>
+                  <w:rFonts w:ascii="Cambria Math" w:hAnsi="Cambria Math"/>
+                  <w:i/>
+                </w:rPr>
+              </m:ctrlPr>
+            </m:sSubPr>
+            <m:e>
+              <m:r>
+                <w:rPr>
+                  <w:rFonts w:ascii="Cambria Math" w:hAnsi="Cambria Math"/>
+                </w:rPr>
+                <m:t>a</m:t>
+              </m:r>
+            </m:e>
+            <m:sub>
+              <m:r>
+                <w:rPr>
+                  <w:rFonts w:ascii="Cambria Math" w:hAnsi="Cambria Math"/>
+                </w:rPr>
+                <m:t>0</m:t>
+              </m:r>
+            </m:sub>
+          </m:sSub>
+        </m:oMath>
+      </m:oMathPara>
+    </w:p>
+    <w:p>
+      <w:pPr>
+        <w:pStyle w:val="a3"/>
+        <w:ind w:leftChars="0" w:left="760"/>
+      </w:pPr>
+      <m:oMathPara>
+        <m:oMath>
+          <m:f>
+            <m:fPr>
+              <m:ctrlPr>
+                <w:rPr>
+                  <w:rFonts w:ascii="Cambria Math" w:hAnsi="Cambria Math"/>
+                  <w:i/>
+                </w:rPr>
+              </m:ctrlPr>
+            </m:fPr>
+            <m:num>
+              <m:r>
+                <m:rPr>
+                  <m:sty m:val="p"/>
+                </m:rPr>
+                <w:rPr>
+                  <w:rFonts w:ascii="Cambria Math" w:hAnsi="Cambria Math"/>
+                </w:rPr>
+                <m:t>μ</m:t>
+              </m:r>
+              <m:d>
+                <m:dPr>
+                  <m:ctrlPr>
+                    <w:rPr>
+                      <w:rFonts w:ascii="Cambria Math" w:hAnsi="Cambria Math"/>
+                    </w:rPr>
+                  </m:ctrlPr>
+                </m:dPr>
+                <m:e>
+                  <m:r>
+                    <m:rPr>
+                      <m:sty m:val="p"/>
+                    </m:rPr>
+                    <w:rPr>
+                      <w:rFonts w:ascii="Cambria Math" w:hAnsi="Cambria Math"/>
+                    </w:rPr>
+                    <m:t>2ω</m:t>
+                  </m:r>
+                </m:e>
+              </m:d>
+            </m:num>
+            <m:den>
+              <m:r>
+                <w:rPr>
+                  <w:rFonts w:ascii="Cambria Math" w:hAnsi="Cambria Math"/>
+                </w:rPr>
+                <m:t>μ</m:t>
+              </m:r>
+              <m:d>
+                <m:dPr>
+                  <m:ctrlPr>
+                    <w:rPr>
+                      <w:rFonts w:ascii="Cambria Math" w:hAnsi="Cambria Math"/>
+                      <w:i/>
+                    </w:rPr>
+                  </m:ctrlPr>
+                </m:dPr>
+                <m:e>
+                  <m:r>
+                    <w:rPr>
+                      <w:rFonts w:ascii="Cambria Math" w:hAnsi="Cambria Math"/>
+                    </w:rPr>
+                    <m:t>ω</m:t>
+                  </m:r>
+                </m:e>
+              </m:d>
+            </m:den>
+          </m:f>
+          <m:r>
+            <w:rPr>
+              <w:rFonts w:ascii="Cambria Math" w:hAnsi="Cambria Math"/>
+            </w:rPr>
+            <m:t>=4.9×</m:t>
+          </m:r>
+          <m:sSup>
+            <m:sSupPr>
+              <m:ctrlPr>
+                <w:rPr>
+                  <w:rFonts w:ascii="Cambria Math" w:hAnsi="Cambria Math"/>
+                  <w:i/>
+                </w:rPr>
+              </m:ctrlPr>
+            </m:sSupPr>
+            <m:e>
+              <m:r>
+                <w:rPr>
+                  <w:rFonts w:ascii="Cambria Math" w:hAnsi="Cambria Math"/>
+                </w:rPr>
+                <m:t>10</m:t>
+              </m:r>
+            </m:e>
+            <m:sup>
+              <m:r>
+                <w:rPr>
+                  <w:rFonts w:ascii="Cambria Math" w:hAnsi="Cambria Math"/>
+                </w:rPr>
+                <m:t>-6</m:t>
+              </m:r>
+            </m:sup>
+          </m:sSup>
+        </m:oMath>
+      </m:oMathPara>
+    </w:p>
+    <w:p>
+      <w:pPr>
+        <w:pStyle w:val="a3"/>
+        <w:ind w:leftChars="0" w:left="760"/>
+        <w:rPr>
+          <w:rFonts w:hint="eastAsia"/>
+        </w:rPr>
+      </w:pPr>
     </w:p>
     <w:p>
       <w:pPr>
@@ -1757,6 +2933,259 @@
     <w:p>
       <w:pPr>
         <w:pStyle w:val="a3"/>
+        <w:ind w:leftChars="0" w:left="1480"/>
+      </w:pPr>
+      <m:oMathPara>
+        <m:oMath>
+          <m:r>
+            <m:rPr>
+              <m:sty m:val="p"/>
+            </m:rPr>
+            <w:rPr>
+              <w:rFonts w:ascii="Cambria Math" w:hAnsi="Cambria Math"/>
+            </w:rPr>
+            <m:t>n</m:t>
+          </m:r>
+          <m:d>
+            <m:dPr>
+              <m:ctrlPr>
+                <w:rPr>
+                  <w:rFonts w:ascii="Cambria Math" w:hAnsi="Cambria Math"/>
+                </w:rPr>
+              </m:ctrlPr>
+            </m:dPr>
+            <m:e>
+              <m:r>
+                <m:rPr>
+                  <m:sty m:val="p"/>
+                </m:rPr>
+                <w:rPr>
+                  <w:rFonts w:ascii="Cambria Math" w:hAnsi="Cambria Math"/>
+                </w:rPr>
+                <m:t xml:space="preserve">1.55 </m:t>
+              </m:r>
+              <m:r>
+                <w:rPr>
+                  <w:rFonts w:ascii="Cambria Math" w:hAnsi="Cambria Math"/>
+                </w:rPr>
+                <m:t>μm</m:t>
+              </m:r>
+              <m:r>
+                <m:rPr>
+                  <m:sty m:val="p"/>
+                </m:rPr>
+                <w:rPr>
+                  <w:rFonts w:ascii="Cambria Math" w:hAnsi="Cambria Math"/>
+                </w:rPr>
+                <m:t>, 0</m:t>
+              </m:r>
+            </m:e>
+          </m:d>
+          <m:r>
+            <w:rPr>
+              <w:rFonts w:ascii="Cambria Math" w:hAnsi="Cambria Math"/>
+            </w:rPr>
+            <m:t>=3.47</m:t>
+          </m:r>
+        </m:oMath>
+      </m:oMathPara>
+    </w:p>
+    <w:p>
+      <w:pPr>
+        <w:pStyle w:val="a3"/>
+        <w:ind w:leftChars="0" w:left="1480"/>
+      </w:pPr>
+      <m:oMathPara>
+        <m:oMath>
+          <m:r>
+            <m:rPr>
+              <m:sty m:val="p"/>
+            </m:rPr>
+            <w:rPr>
+              <w:rFonts w:ascii="Cambria Math" w:hAnsi="Cambria Math"/>
+            </w:rPr>
+            <m:t xml:space="preserve"> n</m:t>
+          </m:r>
+          <m:d>
+            <m:dPr>
+              <m:ctrlPr>
+                <w:rPr>
+                  <w:rFonts w:ascii="Cambria Math" w:hAnsi="Cambria Math"/>
+                </w:rPr>
+              </m:ctrlPr>
+            </m:dPr>
+            <m:e>
+              <m:r>
+                <w:rPr>
+                  <w:rFonts w:ascii="Cambria Math" w:hAnsi="Cambria Math"/>
+                </w:rPr>
+                <m:t xml:space="preserve">1.55 μm, 1 </m:t>
+              </m:r>
+              <m:r>
+                <m:rPr>
+                  <m:sty m:val="p"/>
+                </m:rPr>
+                <w:rPr>
+                  <w:rFonts w:ascii="Cambria Math" w:hAnsi="Cambria Math"/>
+                </w:rPr>
+                <m:t>kW</m:t>
+              </m:r>
+              <m:r>
+                <w:rPr>
+                  <w:rFonts w:ascii="Cambria Math" w:hAnsi="Cambria Math"/>
+                </w:rPr>
+                <m:t>/</m:t>
+              </m:r>
+              <m:r>
+                <m:rPr>
+                  <m:sty m:val="p"/>
+                </m:rPr>
+                <w:rPr>
+                  <w:rFonts w:ascii="Cambria Math" w:hAnsi="Cambria Math"/>
+                </w:rPr>
+                <m:t>c</m:t>
+              </m:r>
+              <m:sSup>
+                <m:sSupPr>
+                  <m:ctrlPr>
+                    <w:rPr>
+                      <w:rFonts w:ascii="Cambria Math" w:hAnsi="Cambria Math"/>
+                    </w:rPr>
+                  </m:ctrlPr>
+                </m:sSupPr>
+                <m:e>
+                  <m:r>
+                    <m:rPr>
+                      <m:sty m:val="p"/>
+                    </m:rPr>
+                    <w:rPr>
+                      <w:rFonts w:ascii="Cambria Math" w:hAnsi="Cambria Math"/>
+                    </w:rPr>
+                    <m:t>m</m:t>
+                  </m:r>
+                </m:e>
+                <m:sup>
+                  <m:r>
+                    <m:rPr>
+                      <m:sty m:val="p"/>
+                    </m:rPr>
+                    <w:rPr>
+                      <w:rFonts w:ascii="Cambria Math" w:hAnsi="Cambria Math"/>
+                    </w:rPr>
+                    <m:t>2</m:t>
+                  </m:r>
+                </m:sup>
+              </m:sSup>
+            </m:e>
+          </m:d>
+          <m:r>
+            <w:rPr>
+              <w:rFonts w:ascii="Cambria Math" w:hAnsi="Cambria Math"/>
+            </w:rPr>
+            <m:t>=3.47+5.59×</m:t>
+          </m:r>
+          <m:sSup>
+            <m:sSupPr>
+              <m:ctrlPr>
+                <w:rPr>
+                  <w:rFonts w:ascii="Cambria Math" w:hAnsi="Cambria Math"/>
+                  <w:i/>
+                </w:rPr>
+              </m:ctrlPr>
+            </m:sSupPr>
+            <m:e>
+              <m:r>
+                <w:rPr>
+                  <w:rFonts w:ascii="Cambria Math" w:hAnsi="Cambria Math"/>
+                </w:rPr>
+                <m:t>10</m:t>
+              </m:r>
+            </m:e>
+            <m:sup>
+              <m:r>
+                <w:rPr>
+                  <w:rFonts w:ascii="Cambria Math" w:hAnsi="Cambria Math"/>
+                </w:rPr>
+                <m:t>-18</m:t>
+              </m:r>
+            </m:sup>
+          </m:sSup>
+          <m:r>
+            <w:rPr>
+              <w:rFonts w:ascii="Cambria Math" w:hAnsi="Cambria Math"/>
+            </w:rPr>
+            <m:t>×</m:t>
+          </m:r>
+          <m:sSup>
+            <m:sSupPr>
+              <m:ctrlPr>
+                <w:rPr>
+                  <w:rFonts w:ascii="Cambria Math" w:hAnsi="Cambria Math"/>
+                  <w:i/>
+                </w:rPr>
+              </m:ctrlPr>
+            </m:sSupPr>
+            <m:e>
+              <m:r>
+                <w:rPr>
+                  <w:rFonts w:ascii="Cambria Math" w:hAnsi="Cambria Math"/>
+                </w:rPr>
+                <m:t>10</m:t>
+              </m:r>
+            </m:e>
+            <m:sup>
+              <m:r>
+                <w:rPr>
+                  <w:rFonts w:ascii="Cambria Math" w:hAnsi="Cambria Math"/>
+                </w:rPr>
+                <m:t>7</m:t>
+              </m:r>
+            </m:sup>
+          </m:sSup>
+          <m:r>
+            <w:rPr>
+              <w:rFonts w:ascii="Cambria Math" w:hAnsi="Cambria Math"/>
+            </w:rPr>
+            <m:t>=3.47+5.59×</m:t>
+          </m:r>
+          <m:sSup>
+            <m:sSupPr>
+              <m:ctrlPr>
+                <w:rPr>
+                  <w:rFonts w:ascii="Cambria Math" w:hAnsi="Cambria Math"/>
+                  <w:i/>
+                </w:rPr>
+              </m:ctrlPr>
+            </m:sSupPr>
+            <m:e>
+              <m:r>
+                <w:rPr>
+                  <w:rFonts w:ascii="Cambria Math" w:hAnsi="Cambria Math"/>
+                </w:rPr>
+                <m:t>10</m:t>
+              </m:r>
+            </m:e>
+            <m:sup>
+              <m:r>
+                <w:rPr>
+                  <w:rFonts w:ascii="Cambria Math" w:hAnsi="Cambria Math"/>
+                </w:rPr>
+                <m:t>-11</m:t>
+              </m:r>
+            </m:sup>
+          </m:sSup>
+          <m:r>
+            <w:rPr>
+              <w:rFonts w:ascii="Cambria Math" w:hAnsi="Cambria Math"/>
+            </w:rPr>
+            <m:t>≈3.47</m:t>
+          </m:r>
+        </m:oMath>
+      </m:oMathPara>
+    </w:p>
+    <w:p>
+      <w:pPr>
+        <w:pStyle w:val="a3"/>
         <w:numPr>
           <w:ilvl w:val="0"/>
           <w:numId w:val="3"/>
@@ -1764,6 +3193,7 @@
         <w:ind w:leftChars="0"/>
       </w:pPr>
       <w:r>
+        <w:lastRenderedPageBreak/>
         <w:t>Glass</w:t>
       </w:r>
     </w:p>
@@ -1771,9 +3201,6 @@
       <w:pPr>
         <w:pStyle w:val="a3"/>
         <w:ind w:leftChars="0" w:left="1480"/>
-        <w:rPr>
-          <w:rFonts w:hint="eastAsia"/>
-        </w:rPr>
       </w:pPr>
       <m:oMathPara>
         <m:oMath>
@@ -1830,13 +3257,7 @@
             <w:rPr>
               <w:rFonts w:ascii="Cambria Math" w:hAnsi="Cambria Math"/>
             </w:rPr>
-            <m:t>=2.9</m:t>
-          </m:r>
-          <m:r>
-            <w:rPr>
-              <w:rFonts w:ascii="Cambria Math" w:hAnsi="Cambria Math"/>
-            </w:rPr>
-            <m:t>×</m:t>
+            <m:t>=2.9×</m:t>
           </m:r>
           <m:sSup>
             <m:sSupPr>
@@ -1860,13 +3281,7 @@
                 <w:rPr>
                   <w:rFonts w:ascii="Cambria Math" w:hAnsi="Cambria Math"/>
                 </w:rPr>
-                <m:t>-</m:t>
-              </m:r>
-              <m:r>
-                <w:rPr>
-                  <w:rFonts w:ascii="Cambria Math" w:hAnsi="Cambria Math"/>
-                </w:rPr>
-                <m:t>20</m:t>
+                <m:t>-20</m:t>
               </m:r>
             </m:sup>
           </m:sSup>
@@ -1910,6 +3325,268 @@
           </m:r>
         </m:oMath>
       </m:oMathPara>
+    </w:p>
+    <w:p>
+      <w:pPr>
+        <w:pStyle w:val="a3"/>
+        <w:ind w:leftChars="0" w:left="1480"/>
+      </w:pPr>
+      <m:oMathPara>
+        <m:oMath>
+          <m:r>
+            <m:rPr>
+              <m:sty m:val="p"/>
+            </m:rPr>
+            <w:rPr>
+              <w:rFonts w:ascii="Cambria Math" w:hAnsi="Cambria Math"/>
+            </w:rPr>
+            <m:t>n</m:t>
+          </m:r>
+          <m:d>
+            <m:dPr>
+              <m:ctrlPr>
+                <w:rPr>
+                  <w:rFonts w:ascii="Cambria Math" w:hAnsi="Cambria Math"/>
+                </w:rPr>
+              </m:ctrlPr>
+            </m:dPr>
+            <m:e>
+              <m:r>
+                <m:rPr>
+                  <m:sty m:val="p"/>
+                </m:rPr>
+                <w:rPr>
+                  <w:rFonts w:ascii="Cambria Math" w:hAnsi="Cambria Math"/>
+                </w:rPr>
+                <m:t xml:space="preserve">1.55 </m:t>
+              </m:r>
+              <m:r>
+                <w:rPr>
+                  <w:rFonts w:ascii="Cambria Math" w:hAnsi="Cambria Math"/>
+                </w:rPr>
+                <m:t>μm</m:t>
+              </m:r>
+              <m:r>
+                <m:rPr>
+                  <m:sty m:val="p"/>
+                </m:rPr>
+                <w:rPr>
+                  <w:rFonts w:ascii="Cambria Math" w:hAnsi="Cambria Math"/>
+                </w:rPr>
+                <m:t>, 0</m:t>
+              </m:r>
+            </m:e>
+          </m:d>
+          <m:r>
+            <w:rPr>
+              <w:rFonts w:ascii="Cambria Math" w:hAnsi="Cambria Math"/>
+            </w:rPr>
+            <m:t>=1.44</m:t>
+          </m:r>
+        </m:oMath>
+      </m:oMathPara>
+    </w:p>
+    <w:p>
+      <w:pPr>
+        <w:pStyle w:val="a3"/>
+        <w:ind w:leftChars="0" w:left="760"/>
+      </w:pPr>
+      <m:oMathPara>
+        <m:oMath>
+          <m:r>
+            <m:rPr>
+              <m:sty m:val="p"/>
+            </m:rPr>
+            <w:rPr>
+              <w:rFonts w:ascii="Cambria Math" w:hAnsi="Cambria Math"/>
+            </w:rPr>
+            <m:t>n</m:t>
+          </m:r>
+          <m:d>
+            <m:dPr>
+              <m:ctrlPr>
+                <w:rPr>
+                  <w:rFonts w:ascii="Cambria Math" w:hAnsi="Cambria Math"/>
+                </w:rPr>
+              </m:ctrlPr>
+            </m:dPr>
+            <m:e>
+              <m:r>
+                <w:rPr>
+                  <w:rFonts w:ascii="Cambria Math" w:hAnsi="Cambria Math"/>
+                </w:rPr>
+                <m:t xml:space="preserve">1.55 μm, 1 </m:t>
+              </m:r>
+              <m:r>
+                <m:rPr>
+                  <m:sty m:val="p"/>
+                </m:rPr>
+                <w:rPr>
+                  <w:rFonts w:ascii="Cambria Math" w:hAnsi="Cambria Math"/>
+                </w:rPr>
+                <m:t>kW</m:t>
+              </m:r>
+              <m:r>
+                <w:rPr>
+                  <w:rFonts w:ascii="Cambria Math" w:hAnsi="Cambria Math"/>
+                </w:rPr>
+                <m:t>/</m:t>
+              </m:r>
+              <m:r>
+                <m:rPr>
+                  <m:sty m:val="p"/>
+                </m:rPr>
+                <w:rPr>
+                  <w:rFonts w:ascii="Cambria Math" w:hAnsi="Cambria Math"/>
+                </w:rPr>
+                <m:t>c</m:t>
+              </m:r>
+              <m:sSup>
+                <m:sSupPr>
+                  <m:ctrlPr>
+                    <w:rPr>
+                      <w:rFonts w:ascii="Cambria Math" w:hAnsi="Cambria Math"/>
+                    </w:rPr>
+                  </m:ctrlPr>
+                </m:sSupPr>
+                <m:e>
+                  <m:r>
+                    <m:rPr>
+                      <m:sty m:val="p"/>
+                    </m:rPr>
+                    <w:rPr>
+                      <w:rFonts w:ascii="Cambria Math" w:hAnsi="Cambria Math"/>
+                    </w:rPr>
+                    <m:t>m</m:t>
+                  </m:r>
+                </m:e>
+                <m:sup>
+                  <m:r>
+                    <m:rPr>
+                      <m:sty m:val="p"/>
+                    </m:rPr>
+                    <w:rPr>
+                      <w:rFonts w:ascii="Cambria Math" w:hAnsi="Cambria Math"/>
+                    </w:rPr>
+                    <m:t>2</m:t>
+                  </m:r>
+                </m:sup>
+              </m:sSup>
+            </m:e>
+          </m:d>
+          <m:r>
+            <w:rPr>
+              <w:rFonts w:ascii="Cambria Math" w:hAnsi="Cambria Math"/>
+            </w:rPr>
+            <m:t>=1.44+2.9×</m:t>
+          </m:r>
+          <m:sSup>
+            <m:sSupPr>
+              <m:ctrlPr>
+                <w:rPr>
+                  <w:rFonts w:ascii="Cambria Math" w:hAnsi="Cambria Math"/>
+                  <w:i/>
+                </w:rPr>
+              </m:ctrlPr>
+            </m:sSupPr>
+            <m:e>
+              <m:r>
+                <w:rPr>
+                  <w:rFonts w:ascii="Cambria Math" w:hAnsi="Cambria Math"/>
+                </w:rPr>
+                <m:t>10</m:t>
+              </m:r>
+            </m:e>
+            <m:sup>
+              <m:r>
+                <w:rPr>
+                  <w:rFonts w:ascii="Cambria Math" w:hAnsi="Cambria Math"/>
+                </w:rPr>
+                <m:t>-20</m:t>
+              </m:r>
+            </m:sup>
+          </m:sSup>
+          <m:r>
+            <w:rPr>
+              <w:rFonts w:ascii="Cambria Math" w:hAnsi="Cambria Math"/>
+            </w:rPr>
+            <m:t>×</m:t>
+          </m:r>
+          <m:sSup>
+            <m:sSupPr>
+              <m:ctrlPr>
+                <w:rPr>
+                  <w:rFonts w:ascii="Cambria Math" w:hAnsi="Cambria Math"/>
+                  <w:i/>
+                </w:rPr>
+              </m:ctrlPr>
+            </m:sSupPr>
+            <m:e>
+              <m:r>
+                <w:rPr>
+                  <w:rFonts w:ascii="Cambria Math" w:hAnsi="Cambria Math"/>
+                </w:rPr>
+                <m:t>10</m:t>
+              </m:r>
+            </m:e>
+            <m:sup>
+              <m:r>
+                <w:rPr>
+                  <w:rFonts w:ascii="Cambria Math" w:hAnsi="Cambria Math"/>
+                </w:rPr>
+                <m:t>7</m:t>
+              </m:r>
+            </m:sup>
+          </m:sSup>
+          <m:r>
+            <w:rPr>
+              <w:rFonts w:ascii="Cambria Math" w:hAnsi="Cambria Math"/>
+            </w:rPr>
+            <m:t>=1.44+2.9×</m:t>
+          </m:r>
+          <m:sSup>
+            <m:sSupPr>
+              <m:ctrlPr>
+                <w:rPr>
+                  <w:rFonts w:ascii="Cambria Math" w:hAnsi="Cambria Math"/>
+                  <w:i/>
+                </w:rPr>
+              </m:ctrlPr>
+            </m:sSupPr>
+            <m:e>
+              <m:r>
+                <w:rPr>
+                  <w:rFonts w:ascii="Cambria Math" w:hAnsi="Cambria Math"/>
+                </w:rPr>
+                <m:t>10</m:t>
+              </m:r>
+            </m:e>
+            <m:sup>
+              <m:r>
+                <w:rPr>
+                  <w:rFonts w:ascii="Cambria Math" w:hAnsi="Cambria Math"/>
+                </w:rPr>
+                <m:t>-13</m:t>
+              </m:r>
+            </m:sup>
+          </m:sSup>
+          <m:r>
+            <w:rPr>
+              <w:rFonts w:ascii="Cambria Math" w:hAnsi="Cambria Math"/>
+            </w:rPr>
+            <m:t>≈1.44</m:t>
+          </m:r>
+        </m:oMath>
+      </m:oMathPara>
+    </w:p>
+    <w:p>
+      <w:pPr>
+        <w:pStyle w:val="a3"/>
+        <w:ind w:leftChars="0" w:left="760"/>
+        <w:rPr>
+          <w:rFonts w:hint="eastAsia"/>
+        </w:rPr>
+      </w:pPr>
     </w:p>
     <w:p>
       <w:pPr>
@@ -1963,8 +3640,6 @@
       <w:r>
         <w:t>.</w:t>
       </w:r>
-      <w:bookmarkStart w:id="0" w:name="_GoBack"/>
-      <w:bookmarkEnd w:id="0"/>
     </w:p>
     <w:p>
       <w:pPr>
@@ -1975,6 +3650,15 @@
         <w:t xml:space="preserve">SPM: </w:t>
       </w:r>
       <m:oMath>
+        <m:r>
+          <m:rPr>
+            <m:sty m:val="p"/>
+          </m:rPr>
+          <w:rPr>
+            <w:rFonts w:ascii="Cambria Math" w:hAnsi="Cambria Math"/>
+          </w:rPr>
+          <m:t>∆</m:t>
+        </m:r>
         <m:sSub>
           <m:sSubPr>
             <m:ctrlPr>
@@ -1991,7 +3675,7 @@
               <w:rPr>
                 <w:rFonts w:ascii="Cambria Math" w:hAnsi="Cambria Math"/>
               </w:rPr>
-              <m:t>ϕ</m:t>
+              <m:t>n</m:t>
             </m:r>
           </m:e>
           <m:sub>
@@ -2004,70 +3688,23 @@
               </w:rPr>
               <m:t>NL</m:t>
             </m:r>
-          </m:sub>
-        </m:sSub>
-        <m:d>
-          <m:dPr>
-            <m:ctrlPr>
-              <w:rPr>
-                <w:rFonts w:ascii="Cambria Math" w:hAnsi="Cambria Math"/>
-                <w:i/>
-              </w:rPr>
-            </m:ctrlPr>
-          </m:dPr>
-          <m:e>
             <m:r>
+              <m:rPr>
+                <m:sty m:val="p"/>
+              </m:rPr>
               <w:rPr>
                 <w:rFonts w:ascii="Cambria Math" w:hAnsi="Cambria Math"/>
               </w:rPr>
-              <m:t>t</m:t>
+              <m:t>, SPM</m:t>
             </m:r>
-          </m:e>
-        </m:d>
+          </m:sub>
+        </m:sSub>
         <m:r>
           <w:rPr>
             <w:rFonts w:ascii="Cambria Math" w:hAnsi="Cambria Math"/>
           </w:rPr>
           <m:t>=</m:t>
         </m:r>
-        <m:d>
-          <m:dPr>
-            <m:ctrlPr>
-              <w:rPr>
-                <w:rFonts w:ascii="Cambria Math" w:hAnsi="Cambria Math"/>
-                <w:i/>
-              </w:rPr>
-            </m:ctrlPr>
-          </m:dPr>
-          <m:e>
-            <m:f>
-              <m:fPr>
-                <m:ctrlPr>
-                  <w:rPr>
-                    <w:rFonts w:ascii="Cambria Math" w:hAnsi="Cambria Math"/>
-                    <w:i/>
-                  </w:rPr>
-                </m:ctrlPr>
-              </m:fPr>
-              <m:num>
-                <m:r>
-                  <w:rPr>
-                    <w:rFonts w:ascii="Cambria Math" w:hAnsi="Cambria Math"/>
-                  </w:rPr>
-                  <m:t>2π</m:t>
-                </m:r>
-              </m:num>
-              <m:den>
-                <m:r>
-                  <w:rPr>
-                    <w:rFonts w:ascii="Cambria Math" w:hAnsi="Cambria Math"/>
-                  </w:rPr>
-                  <m:t>L</m:t>
-                </m:r>
-              </m:den>
-            </m:f>
-          </m:e>
-        </m:d>
         <m:sSub>
           <m:sSubPr>
             <m:ctrlPr>
@@ -2100,44 +3737,26 @@
           </w:rPr>
           <m:t>I</m:t>
         </m:r>
-        <m:d>
-          <m:dPr>
-            <m:ctrlPr>
-              <w:rPr>
-                <w:rFonts w:ascii="Cambria Math" w:hAnsi="Cambria Math"/>
-                <w:i/>
-              </w:rPr>
-            </m:ctrlPr>
-          </m:dPr>
-          <m:e>
-            <m:r>
-              <w:rPr>
-                <w:rFonts w:ascii="Cambria Math" w:hAnsi="Cambria Math"/>
-              </w:rPr>
-              <m:t>t</m:t>
-            </m:r>
-          </m:e>
-        </m:d>
-        <m:r>
-          <w:rPr>
-            <w:rFonts w:ascii="Cambria Math" w:hAnsi="Cambria Math"/>
-          </w:rPr>
-          <m:t>L</m:t>
-        </m:r>
       </m:oMath>
     </w:p>
     <w:p>
       <w:pPr>
         <w:pStyle w:val="a3"/>
         <w:ind w:leftChars="0" w:left="760"/>
-        <w:rPr>
-          <w:rFonts w:hint="eastAsia"/>
-        </w:rPr>
       </w:pPr>
       <w:r>
         <w:t xml:space="preserve">XPM: </w:t>
       </w:r>
       <m:oMath>
+        <m:r>
+          <m:rPr>
+            <m:sty m:val="p"/>
+          </m:rPr>
+          <w:rPr>
+            <w:rFonts w:ascii="Cambria Math" w:hAnsi="Cambria Math"/>
+          </w:rPr>
+          <m:t>∆</m:t>
+        </m:r>
         <m:sSub>
           <m:sSubPr>
             <m:ctrlPr>
@@ -2154,7 +3773,7 @@
               <w:rPr>
                 <w:rFonts w:ascii="Cambria Math" w:hAnsi="Cambria Math"/>
               </w:rPr>
-              <m:t>ϕ</m:t>
+              <m:t>n</m:t>
             </m:r>
           </m:e>
           <m:sub>
@@ -2167,70 +3786,23 @@
               </w:rPr>
               <m:t>NL</m:t>
             </m:r>
-          </m:sub>
-        </m:sSub>
-        <m:d>
-          <m:dPr>
-            <m:ctrlPr>
-              <w:rPr>
-                <w:rFonts w:ascii="Cambria Math" w:hAnsi="Cambria Math"/>
-                <w:i/>
-              </w:rPr>
-            </m:ctrlPr>
-          </m:dPr>
-          <m:e>
             <m:r>
+              <m:rPr>
+                <m:sty m:val="p"/>
+              </m:rPr>
               <w:rPr>
                 <w:rFonts w:ascii="Cambria Math" w:hAnsi="Cambria Math"/>
               </w:rPr>
-              <m:t>t</m:t>
+              <m:t>, XPM</m:t>
             </m:r>
-          </m:e>
-        </m:d>
+          </m:sub>
+        </m:sSub>
         <m:r>
           <w:rPr>
             <w:rFonts w:ascii="Cambria Math" w:hAnsi="Cambria Math"/>
           </w:rPr>
           <m:t>=</m:t>
         </m:r>
-        <m:d>
-          <m:dPr>
-            <m:ctrlPr>
-              <w:rPr>
-                <w:rFonts w:ascii="Cambria Math" w:hAnsi="Cambria Math"/>
-                <w:i/>
-              </w:rPr>
-            </m:ctrlPr>
-          </m:dPr>
-          <m:e>
-            <m:f>
-              <m:fPr>
-                <m:ctrlPr>
-                  <w:rPr>
-                    <w:rFonts w:ascii="Cambria Math" w:hAnsi="Cambria Math"/>
-                    <w:i/>
-                  </w:rPr>
-                </m:ctrlPr>
-              </m:fPr>
-              <m:num>
-                <m:r>
-                  <w:rPr>
-                    <w:rFonts w:ascii="Cambria Math" w:hAnsi="Cambria Math"/>
-                  </w:rPr>
-                  <m:t>2π</m:t>
-                </m:r>
-              </m:num>
-              <m:den>
-                <m:r>
-                  <w:rPr>
-                    <w:rFonts w:ascii="Cambria Math" w:hAnsi="Cambria Math"/>
-                  </w:rPr>
-                  <m:t>L</m:t>
-                </m:r>
-              </m:den>
-            </m:f>
-          </m:e>
-        </m:d>
         <m:sSub>
           <m:sSubPr>
             <m:ctrlPr>
@@ -2259,8 +3831,6 @@
         </m:sSub>
         <m:d>
           <m:dPr>
-            <m:begChr m:val="["/>
-            <m:endChr m:val="]"/>
             <m:ctrlPr>
               <w:rPr>
                 <w:rFonts w:ascii="Cambria Math" w:hAnsi="Cambria Math"/>
@@ -2295,24 +3865,6 @@
                 </m:r>
               </m:sub>
             </m:sSub>
-            <m:d>
-              <m:dPr>
-                <m:ctrlPr>
-                  <w:rPr>
-                    <w:rFonts w:ascii="Cambria Math" w:hAnsi="Cambria Math"/>
-                    <w:i/>
-                  </w:rPr>
-                </m:ctrlPr>
-              </m:dPr>
-              <m:e>
-                <m:r>
-                  <w:rPr>
-                    <w:rFonts w:ascii="Cambria Math" w:hAnsi="Cambria Math"/>
-                  </w:rPr>
-                  <m:t>t</m:t>
-                </m:r>
-              </m:e>
-            </m:d>
             <m:r>
               <w:rPr>
                 <w:rFonts w:ascii="Cambria Math" w:hAnsi="Cambria Math"/>
@@ -2345,27 +3897,314 @@
                 </m:r>
               </m:sub>
             </m:sSub>
-            <m:d>
-              <m:dPr>
-                <m:ctrlPr>
-                  <w:rPr>
-                    <w:rFonts w:ascii="Cambria Math" w:hAnsi="Cambria Math"/>
-                    <w:i/>
-                  </w:rPr>
-                </m:ctrlPr>
-              </m:dPr>
-              <m:e>
-                <m:r>
-                  <w:rPr>
-                    <w:rFonts w:ascii="Cambria Math" w:hAnsi="Cambria Math"/>
-                  </w:rPr>
-                  <m:t>t</m:t>
-                </m:r>
-              </m:e>
-            </m:d>
           </m:e>
         </m:d>
       </m:oMath>
+    </w:p>
+    <w:p>
+      <w:pPr>
+        <w:pStyle w:val="a3"/>
+        <w:ind w:leftChars="0" w:left="760"/>
+        <w:rPr>
+          <w:rFonts w:hint="eastAsia"/>
+        </w:rPr>
+      </w:pPr>
+      <w:r>
+        <w:t>I</w:t>
+      </w:r>
+      <w:r>
+        <w:rPr>
+          <w:rFonts w:hint="eastAsia"/>
+        </w:rPr>
+        <w:t>deally</w:t>
+      </w:r>
+      <w:proofErr w:type="gramStart"/>
+      <w:r>
+        <w:rPr>
+          <w:rFonts w:hint="eastAsia"/>
+        </w:rPr>
+        <w:t xml:space="preserve">, </w:t>
+      </w:r>
+      <w:proofErr w:type="gramEnd"/>
+      <m:oMath>
+        <m:sSub>
+          <m:sSubPr>
+            <m:ctrlPr>
+              <w:rPr>
+                <w:rFonts w:ascii="Cambria Math" w:hAnsi="Cambria Math"/>
+              </w:rPr>
+            </m:ctrlPr>
+          </m:sSubPr>
+          <m:e>
+            <m:r>
+              <m:rPr>
+                <m:sty m:val="p"/>
+              </m:rPr>
+              <w:rPr>
+                <w:rFonts w:ascii="Cambria Math" w:hAnsi="Cambria Math"/>
+              </w:rPr>
+              <m:t>I</m:t>
+            </m:r>
+          </m:e>
+          <m:sub>
+            <m:r>
+              <m:rPr>
+                <m:sty m:val="p"/>
+              </m:rPr>
+              <w:rPr>
+                <w:rFonts w:ascii="Cambria Math" w:hAnsi="Cambria Math"/>
+              </w:rPr>
+              <m:t>1</m:t>
+            </m:r>
+          </m:sub>
+        </m:sSub>
+        <m:r>
+          <w:rPr>
+            <w:rFonts w:ascii="Cambria Math" w:hAnsi="Cambria Math"/>
+          </w:rPr>
+          <m:t>=</m:t>
+        </m:r>
+        <m:sSub>
+          <m:sSubPr>
+            <m:ctrlPr>
+              <w:rPr>
+                <w:rFonts w:ascii="Cambria Math" w:hAnsi="Cambria Math"/>
+                <w:i/>
+              </w:rPr>
+            </m:ctrlPr>
+          </m:sSubPr>
+          <m:e>
+            <m:r>
+              <w:rPr>
+                <w:rFonts w:ascii="Cambria Math" w:hAnsi="Cambria Math"/>
+              </w:rPr>
+              <m:t>I</m:t>
+            </m:r>
+          </m:e>
+          <m:sub>
+            <m:r>
+              <w:rPr>
+                <w:rFonts w:ascii="Cambria Math" w:hAnsi="Cambria Math"/>
+              </w:rPr>
+              <m:t>2</m:t>
+            </m:r>
+          </m:sub>
+        </m:sSub>
+        <m:r>
+          <w:rPr>
+            <w:rFonts w:ascii="Cambria Math" w:hAnsi="Cambria Math"/>
+          </w:rPr>
+          <m:t>, b=1</m:t>
+        </m:r>
+      </m:oMath>
+      <w:r>
+        <w:rPr>
+          <w:rFonts w:hint="eastAsia"/>
+        </w:rPr>
+        <w:t>. Therefore,</w:t>
+      </w:r>
+    </w:p>
+    <w:p>
+      <w:pPr>
+        <w:pStyle w:val="a3"/>
+        <w:ind w:leftChars="0" w:left="760"/>
+      </w:pPr>
+      <m:oMathPara>
+        <m:oMath>
+          <m:r>
+            <m:rPr>
+              <m:sty m:val="p"/>
+            </m:rPr>
+            <w:rPr>
+              <w:rFonts w:ascii="Cambria Math" w:hAnsi="Cambria Math"/>
+            </w:rPr>
+            <m:t>∆</m:t>
+          </m:r>
+          <m:sSub>
+            <m:sSubPr>
+              <m:ctrlPr>
+                <w:rPr>
+                  <w:rFonts w:ascii="Cambria Math" w:hAnsi="Cambria Math"/>
+                </w:rPr>
+              </m:ctrlPr>
+            </m:sSubPr>
+            <m:e>
+              <m:r>
+                <m:rPr>
+                  <m:sty m:val="p"/>
+                </m:rPr>
+                <w:rPr>
+                  <w:rFonts w:ascii="Cambria Math" w:hAnsi="Cambria Math"/>
+                </w:rPr>
+                <m:t>n</m:t>
+              </m:r>
+            </m:e>
+            <m:sub>
+              <m:r>
+                <m:rPr>
+                  <m:sty m:val="p"/>
+                </m:rPr>
+                <w:rPr>
+                  <w:rFonts w:ascii="Cambria Math" w:hAnsi="Cambria Math"/>
+                </w:rPr>
+                <m:t>NL, XPM</m:t>
+              </m:r>
+            </m:sub>
+          </m:sSub>
+          <m:r>
+            <w:rPr>
+              <w:rFonts w:ascii="Cambria Math" w:hAnsi="Cambria Math"/>
+            </w:rPr>
+            <m:t>=</m:t>
+          </m:r>
+          <m:sSub>
+            <m:sSubPr>
+              <m:ctrlPr>
+                <w:rPr>
+                  <w:rFonts w:ascii="Cambria Math" w:hAnsi="Cambria Math"/>
+                  <w:i/>
+                </w:rPr>
+              </m:ctrlPr>
+            </m:sSubPr>
+            <m:e>
+              <m:r>
+                <w:rPr>
+                  <w:rFonts w:ascii="Cambria Math" w:hAnsi="Cambria Math"/>
+                </w:rPr>
+                <m:t>n</m:t>
+              </m:r>
+            </m:e>
+            <m:sub>
+              <m:r>
+                <w:rPr>
+                  <w:rFonts w:ascii="Cambria Math" w:hAnsi="Cambria Math"/>
+                </w:rPr>
+                <m:t>2</m:t>
+              </m:r>
+            </m:sub>
+          </m:sSub>
+          <m:r>
+            <w:rPr>
+              <w:rFonts w:ascii="Cambria Math" w:hAnsi="Cambria Math"/>
+            </w:rPr>
+            <m:t>2I</m:t>
+          </m:r>
+        </m:oMath>
+      </m:oMathPara>
+    </w:p>
+    <w:p>
+      <w:pPr>
+        <w:pStyle w:val="a3"/>
+        <w:ind w:leftChars="0" w:left="760"/>
+        <w:rPr>
+          <w:rFonts w:hint="eastAsia"/>
+        </w:rPr>
+      </w:pPr>
+      <m:oMathPara>
+        <m:oMath>
+          <m:r>
+            <m:rPr>
+              <m:sty m:val="p"/>
+            </m:rPr>
+            <w:rPr>
+              <w:rFonts w:ascii="Cambria Math" w:hAnsi="Cambria Math"/>
+            </w:rPr>
+            <m:t>2∙</m:t>
+          </m:r>
+          <m:r>
+            <m:rPr>
+              <m:sty m:val="p"/>
+            </m:rPr>
+            <w:rPr>
+              <w:rFonts w:ascii="Cambria Math" w:hAnsi="Cambria Math"/>
+            </w:rPr>
+            <m:t>∆</m:t>
+          </m:r>
+          <m:sSub>
+            <m:sSubPr>
+              <m:ctrlPr>
+                <w:rPr>
+                  <w:rFonts w:ascii="Cambria Math" w:hAnsi="Cambria Math"/>
+                </w:rPr>
+              </m:ctrlPr>
+            </m:sSubPr>
+            <m:e>
+              <m:r>
+                <m:rPr>
+                  <m:sty m:val="p"/>
+                </m:rPr>
+                <w:rPr>
+                  <w:rFonts w:ascii="Cambria Math" w:hAnsi="Cambria Math"/>
+                </w:rPr>
+                <m:t>n</m:t>
+              </m:r>
+            </m:e>
+            <m:sub>
+              <m:r>
+                <m:rPr>
+                  <m:sty m:val="p"/>
+                </m:rPr>
+                <w:rPr>
+                  <w:rFonts w:ascii="Cambria Math" w:hAnsi="Cambria Math"/>
+                </w:rPr>
+                <m:t>NL, SPM</m:t>
+              </m:r>
+            </m:sub>
+          </m:sSub>
+          <m:r>
+            <w:rPr>
+              <w:rFonts w:ascii="Cambria Math" w:hAnsi="Cambria Math"/>
+            </w:rPr>
+            <m:t>=</m:t>
+          </m:r>
+          <m:r>
+            <m:rPr>
+              <m:sty m:val="p"/>
+            </m:rPr>
+            <w:rPr>
+              <w:rFonts w:ascii="Cambria Math" w:hAnsi="Cambria Math"/>
+            </w:rPr>
+            <m:t>∆</m:t>
+          </m:r>
+          <m:sSub>
+            <m:sSubPr>
+              <m:ctrlPr>
+                <w:rPr>
+                  <w:rFonts w:ascii="Cambria Math" w:hAnsi="Cambria Math"/>
+                </w:rPr>
+              </m:ctrlPr>
+            </m:sSubPr>
+            <m:e>
+              <m:r>
+                <m:rPr>
+                  <m:sty m:val="p"/>
+                </m:rPr>
+                <w:rPr>
+                  <w:rFonts w:ascii="Cambria Math" w:hAnsi="Cambria Math"/>
+                </w:rPr>
+                <m:t>n</m:t>
+              </m:r>
+            </m:e>
+            <m:sub>
+              <m:r>
+                <m:rPr>
+                  <m:sty m:val="p"/>
+                </m:rPr>
+                <w:rPr>
+                  <w:rFonts w:ascii="Cambria Math" w:hAnsi="Cambria Math"/>
+                </w:rPr>
+                <m:t>NL, XPM</m:t>
+              </m:r>
+            </m:sub>
+          </m:sSub>
+        </m:oMath>
+      </m:oMathPara>
+    </w:p>
+    <w:p>
+      <w:pPr>
+        <w:pStyle w:val="a3"/>
+        <w:ind w:leftChars="0" w:left="760"/>
+      </w:pPr>
     </w:p>
     <w:p>
       <w:pPr>
@@ -2376,11 +4215,1449 @@
         </w:numPr>
         <w:ind w:leftChars="0"/>
       </w:pPr>
+      <w:r>
+        <w:t>Determine the phase matching angle using type I</w:t>
+      </w:r>
+    </w:p>
+    <w:p>
+      <w:pPr>
+        <w:pStyle w:val="a3"/>
+        <w:ind w:leftChars="0" w:left="760"/>
+      </w:pPr>
+      <m:oMath>
+        <m:sSub>
+          <m:sSubPr>
+            <m:ctrlPr>
+              <w:rPr>
+                <w:rFonts w:ascii="Cambria Math" w:hAnsi="Cambria Math"/>
+              </w:rPr>
+            </m:ctrlPr>
+          </m:sSubPr>
+          <m:e>
+            <m:r>
+              <m:rPr>
+                <m:sty m:val="p"/>
+              </m:rPr>
+              <w:rPr>
+                <w:rFonts w:ascii="Cambria Math" w:hAnsi="Cambria Math"/>
+              </w:rPr>
+              <m:t>n</m:t>
+            </m:r>
+          </m:e>
+          <m:sub>
+            <m:r>
+              <m:rPr>
+                <m:sty m:val="p"/>
+              </m:rPr>
+              <w:rPr>
+                <w:rFonts w:ascii="Cambria Math" w:hAnsi="Cambria Math"/>
+              </w:rPr>
+              <m:t>o</m:t>
+            </m:r>
+          </m:sub>
+        </m:sSub>
+        <m:r>
+          <w:rPr>
+            <w:rFonts w:ascii="Cambria Math" w:hAnsi="Cambria Math"/>
+          </w:rPr>
+          <m:t>&gt;</m:t>
+        </m:r>
+        <m:sSub>
+          <m:sSubPr>
+            <m:ctrlPr>
+              <w:rPr>
+                <w:rFonts w:ascii="Cambria Math" w:hAnsi="Cambria Math"/>
+                <w:i/>
+              </w:rPr>
+            </m:ctrlPr>
+          </m:sSubPr>
+          <m:e>
+            <m:r>
+              <w:rPr>
+                <w:rFonts w:ascii="Cambria Math" w:hAnsi="Cambria Math"/>
+              </w:rPr>
+              <m:t>n</m:t>
+            </m:r>
+          </m:e>
+          <m:sub>
+            <m:r>
+              <w:rPr>
+                <w:rFonts w:ascii="Cambria Math" w:hAnsi="Cambria Math"/>
+              </w:rPr>
+              <m:t>e</m:t>
+            </m:r>
+          </m:sub>
+        </m:sSub>
+        <m:r>
+          <m:rPr>
+            <m:sty m:val="p"/>
+          </m:rPr>
+          <w:rPr>
+            <w:rFonts w:ascii="Cambria Math" w:hAnsi="Cambria Math"/>
+          </w:rPr>
+          <m:t xml:space="preserve">→ </m:t>
+        </m:r>
+      </m:oMath>
+      <w:r>
+        <w:t>Negative</w:t>
+      </w:r>
+      <w:r>
+        <w:t xml:space="preserve"> Uniaxial Type I</w:t>
+      </w:r>
+    </w:p>
+    <w:p>
+      <w:pPr>
+        <w:pStyle w:val="a3"/>
+        <w:ind w:leftChars="0" w:left="760"/>
+      </w:pPr>
+      <m:oMathPara>
+        <m:oMath>
+          <m:f>
+            <m:fPr>
+              <m:ctrlPr>
+                <w:rPr>
+                  <w:rFonts w:ascii="Cambria Math" w:hAnsi="Cambria Math"/>
+                </w:rPr>
+              </m:ctrlPr>
+            </m:fPr>
+            <m:num>
+              <m:r>
+                <m:rPr>
+                  <m:sty m:val="p"/>
+                </m:rPr>
+                <w:rPr>
+                  <w:rFonts w:ascii="Cambria Math" w:hAnsi="Cambria Math"/>
+                </w:rPr>
+                <m:t>1</m:t>
+              </m:r>
+            </m:num>
+            <m:den>
+              <m:sSub>
+                <m:sSubPr>
+                  <m:ctrlPr>
+                    <w:rPr>
+                      <w:rFonts w:ascii="Cambria Math" w:hAnsi="Cambria Math"/>
+                      <w:i/>
+                    </w:rPr>
+                  </m:ctrlPr>
+                </m:sSubPr>
+                <m:e>
+                  <m:r>
+                    <w:rPr>
+                      <w:rFonts w:ascii="Cambria Math" w:hAnsi="Cambria Math"/>
+                    </w:rPr>
+                    <m:t>n</m:t>
+                  </m:r>
+                </m:e>
+                <m:sub>
+                  <m:r>
+                    <w:rPr>
+                      <w:rFonts w:ascii="Cambria Math" w:hAnsi="Cambria Math"/>
+                    </w:rPr>
+                    <m:t>o</m:t>
+                  </m:r>
+                </m:sub>
+              </m:sSub>
+              <m:sSup>
+                <m:sSupPr>
+                  <m:ctrlPr>
+                    <w:rPr>
+                      <w:rFonts w:ascii="Cambria Math" w:hAnsi="Cambria Math"/>
+                      <w:i/>
+                    </w:rPr>
+                  </m:ctrlPr>
+                </m:sSupPr>
+                <m:e>
+                  <m:d>
+                    <m:dPr>
+                      <m:ctrlPr>
+                        <w:rPr>
+                          <w:rFonts w:ascii="Cambria Math" w:hAnsi="Cambria Math"/>
+                          <w:i/>
+                        </w:rPr>
+                      </m:ctrlPr>
+                    </m:dPr>
+                    <m:e>
+                      <m:r>
+                        <w:rPr>
+                          <w:rFonts w:ascii="Cambria Math" w:hAnsi="Cambria Math"/>
+                        </w:rPr>
+                        <m:t>ω</m:t>
+                      </m:r>
+                    </m:e>
+                  </m:d>
+                </m:e>
+                <m:sup>
+                  <m:r>
+                    <w:rPr>
+                      <w:rFonts w:ascii="Cambria Math" w:hAnsi="Cambria Math"/>
+                    </w:rPr>
+                    <m:t>2</m:t>
+                  </m:r>
+                </m:sup>
+              </m:sSup>
+            </m:den>
+          </m:f>
+          <m:r>
+            <w:rPr>
+              <w:rFonts w:ascii="Cambria Math" w:hAnsi="Cambria Math"/>
+            </w:rPr>
+            <m:t>=</m:t>
+          </m:r>
+          <m:f>
+            <m:fPr>
+              <m:ctrlPr>
+                <w:rPr>
+                  <w:rFonts w:ascii="Cambria Math" w:hAnsi="Cambria Math"/>
+                  <w:i/>
+                </w:rPr>
+              </m:ctrlPr>
+            </m:fPr>
+            <m:num>
+              <m:r>
+                <w:rPr>
+                  <w:rFonts w:ascii="Cambria Math" w:hAnsi="Cambria Math"/>
+                </w:rPr>
+                <m:t>1</m:t>
+              </m:r>
+            </m:num>
+            <m:den>
+              <m:r>
+                <w:rPr>
+                  <w:rFonts w:ascii="Cambria Math" w:hAnsi="Cambria Math"/>
+                </w:rPr>
+                <m:t>n</m:t>
+              </m:r>
+              <m:sSup>
+                <m:sSupPr>
+                  <m:ctrlPr>
+                    <w:rPr>
+                      <w:rFonts w:ascii="Cambria Math" w:hAnsi="Cambria Math"/>
+                      <w:i/>
+                    </w:rPr>
+                  </m:ctrlPr>
+                </m:sSupPr>
+                <m:e>
+                  <m:d>
+                    <m:dPr>
+                      <m:ctrlPr>
+                        <w:rPr>
+                          <w:rFonts w:ascii="Cambria Math" w:hAnsi="Cambria Math"/>
+                          <w:i/>
+                        </w:rPr>
+                      </m:ctrlPr>
+                    </m:dPr>
+                    <m:e>
+                      <m:r>
+                        <w:rPr>
+                          <w:rFonts w:ascii="Cambria Math" w:hAnsi="Cambria Math"/>
+                        </w:rPr>
+                        <m:t>2ω, θ</m:t>
+                      </m:r>
+                    </m:e>
+                  </m:d>
+                </m:e>
+                <m:sup>
+                  <m:r>
+                    <w:rPr>
+                      <w:rFonts w:ascii="Cambria Math" w:hAnsi="Cambria Math"/>
+                    </w:rPr>
+                    <m:t>2</m:t>
+                  </m:r>
+                </m:sup>
+              </m:sSup>
+            </m:den>
+          </m:f>
+          <m:r>
+            <w:rPr>
+              <w:rFonts w:ascii="Cambria Math" w:hAnsi="Cambria Math"/>
+            </w:rPr>
+            <m:t>=</m:t>
+          </m:r>
+          <m:f>
+            <m:fPr>
+              <m:ctrlPr>
+                <w:rPr>
+                  <w:rFonts w:ascii="Cambria Math" w:hAnsi="Cambria Math"/>
+                  <w:i/>
+                </w:rPr>
+              </m:ctrlPr>
+            </m:fPr>
+            <m:num>
+              <m:func>
+                <m:funcPr>
+                  <m:ctrlPr>
+                    <w:rPr>
+                      <w:rFonts w:ascii="Cambria Math" w:hAnsi="Cambria Math"/>
+                      <w:i/>
+                    </w:rPr>
+                  </m:ctrlPr>
+                </m:funcPr>
+                <m:fName>
+                  <m:sSup>
+                    <m:sSupPr>
+                      <m:ctrlPr>
+                        <w:rPr>
+                          <w:rFonts w:ascii="Cambria Math" w:hAnsi="Cambria Math"/>
+                        </w:rPr>
+                      </m:ctrlPr>
+                    </m:sSupPr>
+                    <m:e>
+                      <m:r>
+                        <m:rPr>
+                          <m:sty m:val="p"/>
+                        </m:rPr>
+                        <w:rPr>
+                          <w:rFonts w:ascii="Cambria Math" w:hAnsi="Cambria Math"/>
+                        </w:rPr>
+                        <m:t>cos</m:t>
+                      </m:r>
+                    </m:e>
+                    <m:sup>
+                      <m:r>
+                        <m:rPr>
+                          <m:sty m:val="p"/>
+                        </m:rPr>
+                        <w:rPr>
+                          <w:rFonts w:ascii="Cambria Math" w:hAnsi="Cambria Math"/>
+                        </w:rPr>
+                        <m:t>2</m:t>
+                      </m:r>
+                    </m:sup>
+                  </m:sSup>
+                </m:fName>
+                <m:e>
+                  <m:r>
+                    <w:rPr>
+                      <w:rFonts w:ascii="Cambria Math" w:hAnsi="Cambria Math"/>
+                    </w:rPr>
+                    <m:t>θ</m:t>
+                  </m:r>
+                </m:e>
+              </m:func>
+            </m:num>
+            <m:den>
+              <m:sSub>
+                <m:sSubPr>
+                  <m:ctrlPr>
+                    <w:rPr>
+                      <w:rFonts w:ascii="Cambria Math" w:hAnsi="Cambria Math"/>
+                      <w:i/>
+                    </w:rPr>
+                  </m:ctrlPr>
+                </m:sSubPr>
+                <m:e>
+                  <m:r>
+                    <w:rPr>
+                      <w:rFonts w:ascii="Cambria Math" w:hAnsi="Cambria Math"/>
+                    </w:rPr>
+                    <m:t>n</m:t>
+                  </m:r>
+                </m:e>
+                <m:sub>
+                  <m:r>
+                    <w:rPr>
+                      <w:rFonts w:ascii="Cambria Math" w:hAnsi="Cambria Math"/>
+                    </w:rPr>
+                    <m:t>o</m:t>
+                  </m:r>
+                </m:sub>
+              </m:sSub>
+              <m:sSup>
+                <m:sSupPr>
+                  <m:ctrlPr>
+                    <w:rPr>
+                      <w:rFonts w:ascii="Cambria Math" w:hAnsi="Cambria Math"/>
+                      <w:i/>
+                    </w:rPr>
+                  </m:ctrlPr>
+                </m:sSupPr>
+                <m:e>
+                  <m:d>
+                    <m:dPr>
+                      <m:ctrlPr>
+                        <w:rPr>
+                          <w:rFonts w:ascii="Cambria Math" w:hAnsi="Cambria Math"/>
+                          <w:i/>
+                        </w:rPr>
+                      </m:ctrlPr>
+                    </m:dPr>
+                    <m:e>
+                      <m:r>
+                        <w:rPr>
+                          <w:rFonts w:ascii="Cambria Math" w:hAnsi="Cambria Math"/>
+                        </w:rPr>
+                        <m:t>2ω</m:t>
+                      </m:r>
+                    </m:e>
+                  </m:d>
+                </m:e>
+                <m:sup>
+                  <m:r>
+                    <w:rPr>
+                      <w:rFonts w:ascii="Cambria Math" w:hAnsi="Cambria Math"/>
+                    </w:rPr>
+                    <m:t>2</m:t>
+                  </m:r>
+                </m:sup>
+              </m:sSup>
+            </m:den>
+          </m:f>
+          <m:r>
+            <w:rPr>
+              <w:rFonts w:ascii="Cambria Math" w:hAnsi="Cambria Math"/>
+            </w:rPr>
+            <m:t>+</m:t>
+          </m:r>
+          <m:f>
+            <m:fPr>
+              <m:ctrlPr>
+                <w:rPr>
+                  <w:rFonts w:ascii="Cambria Math" w:hAnsi="Cambria Math"/>
+                  <w:i/>
+                </w:rPr>
+              </m:ctrlPr>
+            </m:fPr>
+            <m:num>
+              <m:func>
+                <m:funcPr>
+                  <m:ctrlPr>
+                    <w:rPr>
+                      <w:rFonts w:ascii="Cambria Math" w:hAnsi="Cambria Math"/>
+                      <w:i/>
+                    </w:rPr>
+                  </m:ctrlPr>
+                </m:funcPr>
+                <m:fName>
+                  <m:sSup>
+                    <m:sSupPr>
+                      <m:ctrlPr>
+                        <w:rPr>
+                          <w:rFonts w:ascii="Cambria Math" w:hAnsi="Cambria Math"/>
+                        </w:rPr>
+                      </m:ctrlPr>
+                    </m:sSupPr>
+                    <m:e>
+                      <m:r>
+                        <m:rPr>
+                          <m:sty m:val="p"/>
+                        </m:rPr>
+                        <w:rPr>
+                          <w:rFonts w:ascii="Cambria Math" w:hAnsi="Cambria Math"/>
+                        </w:rPr>
+                        <m:t>sin</m:t>
+                      </m:r>
+                    </m:e>
+                    <m:sup>
+                      <m:r>
+                        <m:rPr>
+                          <m:sty m:val="p"/>
+                        </m:rPr>
+                        <w:rPr>
+                          <w:rFonts w:ascii="Cambria Math" w:hAnsi="Cambria Math"/>
+                        </w:rPr>
+                        <m:t>2</m:t>
+                      </m:r>
+                    </m:sup>
+                  </m:sSup>
+                </m:fName>
+                <m:e>
+                  <m:r>
+                    <w:rPr>
+                      <w:rFonts w:ascii="Cambria Math" w:hAnsi="Cambria Math"/>
+                    </w:rPr>
+                    <m:t>θ</m:t>
+                  </m:r>
+                </m:e>
+              </m:func>
+            </m:num>
+            <m:den>
+              <m:sSub>
+                <m:sSubPr>
+                  <m:ctrlPr>
+                    <w:rPr>
+                      <w:rFonts w:ascii="Cambria Math" w:hAnsi="Cambria Math"/>
+                      <w:i/>
+                    </w:rPr>
+                  </m:ctrlPr>
+                </m:sSubPr>
+                <m:e>
+                  <m:r>
+                    <w:rPr>
+                      <w:rFonts w:ascii="Cambria Math" w:hAnsi="Cambria Math"/>
+                    </w:rPr>
+                    <m:t>n</m:t>
+                  </m:r>
+                </m:e>
+                <m:sub>
+                  <m:r>
+                    <w:rPr>
+                      <w:rFonts w:ascii="Cambria Math" w:hAnsi="Cambria Math"/>
+                    </w:rPr>
+                    <m:t>e</m:t>
+                  </m:r>
+                </m:sub>
+              </m:sSub>
+              <m:sSup>
+                <m:sSupPr>
+                  <m:ctrlPr>
+                    <w:rPr>
+                      <w:rFonts w:ascii="Cambria Math" w:hAnsi="Cambria Math"/>
+                      <w:i/>
+                    </w:rPr>
+                  </m:ctrlPr>
+                </m:sSupPr>
+                <m:e>
+                  <m:d>
+                    <m:dPr>
+                      <m:ctrlPr>
+                        <w:rPr>
+                          <w:rFonts w:ascii="Cambria Math" w:hAnsi="Cambria Math"/>
+                          <w:i/>
+                        </w:rPr>
+                      </m:ctrlPr>
+                    </m:dPr>
+                    <m:e>
+                      <m:r>
+                        <w:rPr>
+                          <w:rFonts w:ascii="Cambria Math" w:hAnsi="Cambria Math"/>
+                        </w:rPr>
+                        <m:t>ω</m:t>
+                      </m:r>
+                    </m:e>
+                  </m:d>
+                </m:e>
+                <m:sup>
+                  <m:r>
+                    <w:rPr>
+                      <w:rFonts w:ascii="Cambria Math" w:hAnsi="Cambria Math"/>
+                    </w:rPr>
+                    <m:t>2</m:t>
+                  </m:r>
+                </m:sup>
+              </m:sSup>
+            </m:den>
+          </m:f>
+        </m:oMath>
+      </m:oMathPara>
+    </w:p>
+    <w:p>
+      <w:pPr>
+        <w:pStyle w:val="a3"/>
+        <w:ind w:leftChars="0" w:left="760"/>
+      </w:pPr>
+      <m:oMathPara>
+        <m:oMath>
+          <m:func>
+            <m:funcPr>
+              <m:ctrlPr>
+                <w:rPr>
+                  <w:rFonts w:ascii="Cambria Math" w:hAnsi="Cambria Math"/>
+                </w:rPr>
+              </m:ctrlPr>
+            </m:funcPr>
+            <m:fName>
+              <m:sSup>
+                <m:sSupPr>
+                  <m:ctrlPr>
+                    <w:rPr>
+                      <w:rFonts w:ascii="Cambria Math" w:hAnsi="Cambria Math"/>
+                    </w:rPr>
+                  </m:ctrlPr>
+                </m:sSupPr>
+                <m:e>
+                  <m:r>
+                    <m:rPr>
+                      <m:sty m:val="p"/>
+                    </m:rPr>
+                    <w:rPr>
+                      <w:rFonts w:ascii="Cambria Math" w:hAnsi="Cambria Math"/>
+                    </w:rPr>
+                    <m:t>sin</m:t>
+                  </m:r>
+                </m:e>
+                <m:sup>
+                  <m:r>
+                    <m:rPr>
+                      <m:sty m:val="p"/>
+                    </m:rPr>
+                    <w:rPr>
+                      <w:rFonts w:ascii="Cambria Math" w:hAnsi="Cambria Math"/>
+                    </w:rPr>
+                    <m:t>2</m:t>
+                  </m:r>
+                </m:sup>
+              </m:sSup>
+            </m:fName>
+            <m:e>
+              <m:r>
+                <w:rPr>
+                  <w:rFonts w:ascii="Cambria Math" w:hAnsi="Cambria Math"/>
+                </w:rPr>
+                <m:t>θ</m:t>
+              </m:r>
+            </m:e>
+          </m:func>
+          <m:r>
+            <w:rPr>
+              <w:rFonts w:ascii="Cambria Math" w:hAnsi="Cambria Math"/>
+            </w:rPr>
+            <m:t>=</m:t>
+          </m:r>
+          <m:f>
+            <m:fPr>
+              <m:ctrlPr>
+                <w:rPr>
+                  <w:rFonts w:ascii="Cambria Math" w:hAnsi="Cambria Math"/>
+                  <w:i/>
+                </w:rPr>
+              </m:ctrlPr>
+            </m:fPr>
+            <m:num>
+              <m:f>
+                <m:fPr>
+                  <m:ctrlPr>
+                    <w:rPr>
+                      <w:rFonts w:ascii="Cambria Math" w:hAnsi="Cambria Math"/>
+                      <w:i/>
+                    </w:rPr>
+                  </m:ctrlPr>
+                </m:fPr>
+                <m:num>
+                  <m:r>
+                    <w:rPr>
+                      <w:rFonts w:ascii="Cambria Math" w:hAnsi="Cambria Math"/>
+                    </w:rPr>
+                    <m:t>1</m:t>
+                  </m:r>
+                </m:num>
+                <m:den>
+                  <m:sSub>
+                    <m:sSubPr>
+                      <m:ctrlPr>
+                        <w:rPr>
+                          <w:rFonts w:ascii="Cambria Math" w:hAnsi="Cambria Math"/>
+                          <w:i/>
+                        </w:rPr>
+                      </m:ctrlPr>
+                    </m:sSubPr>
+                    <m:e>
+                      <m:r>
+                        <w:rPr>
+                          <w:rFonts w:ascii="Cambria Math" w:hAnsi="Cambria Math"/>
+                        </w:rPr>
+                        <m:t>n</m:t>
+                      </m:r>
+                    </m:e>
+                    <m:sub>
+                      <m:r>
+                        <w:rPr>
+                          <w:rFonts w:ascii="Cambria Math" w:hAnsi="Cambria Math"/>
+                        </w:rPr>
+                        <m:t>e</m:t>
+                      </m:r>
+                    </m:sub>
+                  </m:sSub>
+                  <m:sSup>
+                    <m:sSupPr>
+                      <m:ctrlPr>
+                        <w:rPr>
+                          <w:rFonts w:ascii="Cambria Math" w:hAnsi="Cambria Math"/>
+                          <w:i/>
+                        </w:rPr>
+                      </m:ctrlPr>
+                    </m:sSupPr>
+                    <m:e>
+                      <m:d>
+                        <m:dPr>
+                          <m:ctrlPr>
+                            <w:rPr>
+                              <w:rFonts w:ascii="Cambria Math" w:hAnsi="Cambria Math"/>
+                              <w:i/>
+                            </w:rPr>
+                          </m:ctrlPr>
+                        </m:dPr>
+                        <m:e>
+                          <m:r>
+                            <w:rPr>
+                              <w:rFonts w:ascii="Cambria Math" w:hAnsi="Cambria Math"/>
+                            </w:rPr>
+                            <m:t>ω</m:t>
+                          </m:r>
+                        </m:e>
+                      </m:d>
+                    </m:e>
+                    <m:sup>
+                      <m:r>
+                        <w:rPr>
+                          <w:rFonts w:ascii="Cambria Math" w:hAnsi="Cambria Math"/>
+                        </w:rPr>
+                        <m:t>2</m:t>
+                      </m:r>
+                    </m:sup>
+                  </m:sSup>
+                </m:den>
+              </m:f>
+              <m:r>
+                <w:rPr>
+                  <w:rFonts w:ascii="Cambria Math" w:hAnsi="Cambria Math"/>
+                </w:rPr>
+                <m:t>-</m:t>
+              </m:r>
+              <m:f>
+                <m:fPr>
+                  <m:ctrlPr>
+                    <w:rPr>
+                      <w:rFonts w:ascii="Cambria Math" w:hAnsi="Cambria Math"/>
+                      <w:i/>
+                    </w:rPr>
+                  </m:ctrlPr>
+                </m:fPr>
+                <m:num>
+                  <m:r>
+                    <w:rPr>
+                      <w:rFonts w:ascii="Cambria Math" w:hAnsi="Cambria Math"/>
+                    </w:rPr>
+                    <m:t>1</m:t>
+                  </m:r>
+                </m:num>
+                <m:den>
+                  <m:sSub>
+                    <m:sSubPr>
+                      <m:ctrlPr>
+                        <w:rPr>
+                          <w:rFonts w:ascii="Cambria Math" w:hAnsi="Cambria Math"/>
+                          <w:i/>
+                        </w:rPr>
+                      </m:ctrlPr>
+                    </m:sSubPr>
+                    <m:e>
+                      <m:r>
+                        <w:rPr>
+                          <w:rFonts w:ascii="Cambria Math" w:hAnsi="Cambria Math"/>
+                        </w:rPr>
+                        <m:t>n</m:t>
+                      </m:r>
+                    </m:e>
+                    <m:sub>
+                      <m:r>
+                        <w:rPr>
+                          <w:rFonts w:ascii="Cambria Math" w:hAnsi="Cambria Math"/>
+                        </w:rPr>
+                        <m:t>o</m:t>
+                      </m:r>
+                    </m:sub>
+                  </m:sSub>
+                  <m:sSup>
+                    <m:sSupPr>
+                      <m:ctrlPr>
+                        <w:rPr>
+                          <w:rFonts w:ascii="Cambria Math" w:hAnsi="Cambria Math"/>
+                          <w:i/>
+                        </w:rPr>
+                      </m:ctrlPr>
+                    </m:sSupPr>
+                    <m:e>
+                      <m:d>
+                        <m:dPr>
+                          <m:ctrlPr>
+                            <w:rPr>
+                              <w:rFonts w:ascii="Cambria Math" w:hAnsi="Cambria Math"/>
+                              <w:i/>
+                            </w:rPr>
+                          </m:ctrlPr>
+                        </m:dPr>
+                        <m:e>
+                          <m:r>
+                            <w:rPr>
+                              <w:rFonts w:ascii="Cambria Math" w:hAnsi="Cambria Math"/>
+                            </w:rPr>
+                            <m:t>ω</m:t>
+                          </m:r>
+                        </m:e>
+                      </m:d>
+                    </m:e>
+                    <m:sup>
+                      <m:r>
+                        <w:rPr>
+                          <w:rFonts w:ascii="Cambria Math" w:hAnsi="Cambria Math"/>
+                        </w:rPr>
+                        <m:t>2</m:t>
+                      </m:r>
+                    </m:sup>
+                  </m:sSup>
+                </m:den>
+              </m:f>
+            </m:num>
+            <m:den>
+              <m:f>
+                <m:fPr>
+                  <m:ctrlPr>
+                    <w:rPr>
+                      <w:rFonts w:ascii="Cambria Math" w:hAnsi="Cambria Math"/>
+                      <w:i/>
+                    </w:rPr>
+                  </m:ctrlPr>
+                </m:fPr>
+                <m:num>
+                  <m:r>
+                    <w:rPr>
+                      <w:rFonts w:ascii="Cambria Math" w:hAnsi="Cambria Math"/>
+                    </w:rPr>
+                    <m:t>1</m:t>
+                  </m:r>
+                </m:num>
+                <m:den>
+                  <m:sSub>
+                    <m:sSubPr>
+                      <m:ctrlPr>
+                        <w:rPr>
+                          <w:rFonts w:ascii="Cambria Math" w:hAnsi="Cambria Math"/>
+                          <w:i/>
+                        </w:rPr>
+                      </m:ctrlPr>
+                    </m:sSubPr>
+                    <m:e>
+                      <m:r>
+                        <w:rPr>
+                          <w:rFonts w:ascii="Cambria Math" w:hAnsi="Cambria Math"/>
+                        </w:rPr>
+                        <m:t>n</m:t>
+                      </m:r>
+                    </m:e>
+                    <m:sub>
+                      <m:r>
+                        <w:rPr>
+                          <w:rFonts w:ascii="Cambria Math" w:hAnsi="Cambria Math"/>
+                        </w:rPr>
+                        <m:t>e</m:t>
+                      </m:r>
+                    </m:sub>
+                  </m:sSub>
+                  <m:sSup>
+                    <m:sSupPr>
+                      <m:ctrlPr>
+                        <w:rPr>
+                          <w:rFonts w:ascii="Cambria Math" w:hAnsi="Cambria Math"/>
+                          <w:i/>
+                        </w:rPr>
+                      </m:ctrlPr>
+                    </m:sSupPr>
+                    <m:e>
+                      <m:d>
+                        <m:dPr>
+                          <m:ctrlPr>
+                            <w:rPr>
+                              <w:rFonts w:ascii="Cambria Math" w:hAnsi="Cambria Math"/>
+                              <w:i/>
+                            </w:rPr>
+                          </m:ctrlPr>
+                        </m:dPr>
+                        <m:e>
+                          <m:r>
+                            <w:rPr>
+                              <w:rFonts w:ascii="Cambria Math" w:hAnsi="Cambria Math"/>
+                            </w:rPr>
+                            <m:t>2ω</m:t>
+                          </m:r>
+                        </m:e>
+                      </m:d>
+                    </m:e>
+                    <m:sup>
+                      <m:r>
+                        <w:rPr>
+                          <w:rFonts w:ascii="Cambria Math" w:hAnsi="Cambria Math"/>
+                        </w:rPr>
+                        <m:t>2</m:t>
+                      </m:r>
+                    </m:sup>
+                  </m:sSup>
+                </m:den>
+              </m:f>
+              <m:r>
+                <w:rPr>
+                  <w:rFonts w:ascii="Cambria Math" w:hAnsi="Cambria Math"/>
+                </w:rPr>
+                <m:t>-</m:t>
+              </m:r>
+              <m:f>
+                <m:fPr>
+                  <m:ctrlPr>
+                    <w:rPr>
+                      <w:rFonts w:ascii="Cambria Math" w:hAnsi="Cambria Math"/>
+                      <w:i/>
+                    </w:rPr>
+                  </m:ctrlPr>
+                </m:fPr>
+                <m:num>
+                  <m:r>
+                    <w:rPr>
+                      <w:rFonts w:ascii="Cambria Math" w:hAnsi="Cambria Math"/>
+                    </w:rPr>
+                    <m:t>1</m:t>
+                  </m:r>
+                </m:num>
+                <m:den>
+                  <m:sSub>
+                    <m:sSubPr>
+                      <m:ctrlPr>
+                        <w:rPr>
+                          <w:rFonts w:ascii="Cambria Math" w:hAnsi="Cambria Math"/>
+                          <w:i/>
+                        </w:rPr>
+                      </m:ctrlPr>
+                    </m:sSubPr>
+                    <m:e>
+                      <m:r>
+                        <w:rPr>
+                          <w:rFonts w:ascii="Cambria Math" w:hAnsi="Cambria Math"/>
+                        </w:rPr>
+                        <m:t>n</m:t>
+                      </m:r>
+                    </m:e>
+                    <m:sub>
+                      <m:r>
+                        <w:rPr>
+                          <w:rFonts w:ascii="Cambria Math" w:hAnsi="Cambria Math"/>
+                        </w:rPr>
+                        <m:t>o</m:t>
+                      </m:r>
+                    </m:sub>
+                  </m:sSub>
+                  <m:sSup>
+                    <m:sSupPr>
+                      <m:ctrlPr>
+                        <w:rPr>
+                          <w:rFonts w:ascii="Cambria Math" w:hAnsi="Cambria Math"/>
+                          <w:i/>
+                        </w:rPr>
+                      </m:ctrlPr>
+                    </m:sSupPr>
+                    <m:e>
+                      <m:d>
+                        <m:dPr>
+                          <m:ctrlPr>
+                            <w:rPr>
+                              <w:rFonts w:ascii="Cambria Math" w:hAnsi="Cambria Math"/>
+                              <w:i/>
+                            </w:rPr>
+                          </m:ctrlPr>
+                        </m:dPr>
+                        <m:e>
+                          <m:r>
+                            <w:rPr>
+                              <w:rFonts w:ascii="Cambria Math" w:hAnsi="Cambria Math"/>
+                            </w:rPr>
+                            <m:t>2ω</m:t>
+                          </m:r>
+                        </m:e>
+                      </m:d>
+                    </m:e>
+                    <m:sup>
+                      <m:r>
+                        <w:rPr>
+                          <w:rFonts w:ascii="Cambria Math" w:hAnsi="Cambria Math"/>
+                        </w:rPr>
+                        <m:t>2</m:t>
+                      </m:r>
+                    </m:sup>
+                  </m:sSup>
+                </m:den>
+              </m:f>
+            </m:den>
+          </m:f>
+          <m:r>
+            <w:rPr>
+              <w:rFonts w:ascii="Cambria Math" w:hAnsi="Cambria Math"/>
+            </w:rPr>
+            <m:t>=</m:t>
+          </m:r>
+          <m:f>
+            <m:fPr>
+              <m:ctrlPr>
+                <w:rPr>
+                  <w:rFonts w:ascii="Cambria Math" w:hAnsi="Cambria Math"/>
+                  <w:i/>
+                </w:rPr>
+              </m:ctrlPr>
+            </m:fPr>
+            <m:num>
+              <m:f>
+                <m:fPr>
+                  <m:ctrlPr>
+                    <w:rPr>
+                      <w:rFonts w:ascii="Cambria Math" w:hAnsi="Cambria Math"/>
+                      <w:i/>
+                    </w:rPr>
+                  </m:ctrlPr>
+                </m:fPr>
+                <m:num>
+                  <m:r>
+                    <w:rPr>
+                      <w:rFonts w:ascii="Cambria Math" w:hAnsi="Cambria Math"/>
+                    </w:rPr>
+                    <m:t>1</m:t>
+                  </m:r>
+                </m:num>
+                <m:den>
+                  <m:sSup>
+                    <m:sSupPr>
+                      <m:ctrlPr>
+                        <w:rPr>
+                          <w:rFonts w:ascii="Cambria Math" w:hAnsi="Cambria Math"/>
+                          <w:i/>
+                        </w:rPr>
+                      </m:ctrlPr>
+                    </m:sSupPr>
+                    <m:e>
+                      <m:r>
+                        <w:rPr>
+                          <w:rFonts w:ascii="Cambria Math" w:hAnsi="Cambria Math"/>
+                        </w:rPr>
+                        <m:t>1.466</m:t>
+                      </m:r>
+                    </m:e>
+                    <m:sup>
+                      <m:r>
+                        <w:rPr>
+                          <w:rFonts w:ascii="Cambria Math" w:hAnsi="Cambria Math"/>
+                        </w:rPr>
+                        <m:t>2</m:t>
+                      </m:r>
+                    </m:sup>
+                  </m:sSup>
+                </m:den>
+              </m:f>
+              <m:r>
+                <w:rPr>
+                  <w:rFonts w:ascii="Cambria Math" w:hAnsi="Cambria Math"/>
+                </w:rPr>
+                <m:t>-</m:t>
+              </m:r>
+              <m:f>
+                <m:fPr>
+                  <m:ctrlPr>
+                    <w:rPr>
+                      <w:rFonts w:ascii="Cambria Math" w:hAnsi="Cambria Math"/>
+                      <w:i/>
+                    </w:rPr>
+                  </m:ctrlPr>
+                </m:fPr>
+                <m:num>
+                  <m:r>
+                    <w:rPr>
+                      <w:rFonts w:ascii="Cambria Math" w:hAnsi="Cambria Math"/>
+                    </w:rPr>
+                    <m:t>1</m:t>
+                  </m:r>
+                </m:num>
+                <m:den>
+                  <m:sSup>
+                    <m:sSupPr>
+                      <m:ctrlPr>
+                        <w:rPr>
+                          <w:rFonts w:ascii="Cambria Math" w:hAnsi="Cambria Math"/>
+                          <w:i/>
+                        </w:rPr>
+                      </m:ctrlPr>
+                    </m:sSupPr>
+                    <m:e>
+                      <m:r>
+                        <w:rPr>
+                          <w:rFonts w:ascii="Cambria Math" w:hAnsi="Cambria Math"/>
+                        </w:rPr>
+                        <m:t>1.506</m:t>
+                      </m:r>
+                    </m:e>
+                    <m:sup>
+                      <m:r>
+                        <w:rPr>
+                          <w:rFonts w:ascii="Cambria Math" w:hAnsi="Cambria Math"/>
+                        </w:rPr>
+                        <m:t>2</m:t>
+                      </m:r>
+                    </m:sup>
+                  </m:sSup>
+                </m:den>
+              </m:f>
+            </m:num>
+            <m:den>
+              <m:f>
+                <m:fPr>
+                  <m:ctrlPr>
+                    <w:rPr>
+                      <w:rFonts w:ascii="Cambria Math" w:hAnsi="Cambria Math"/>
+                      <w:i/>
+                    </w:rPr>
+                  </m:ctrlPr>
+                </m:fPr>
+                <m:num>
+                  <m:r>
+                    <w:rPr>
+                      <w:rFonts w:ascii="Cambria Math" w:hAnsi="Cambria Math"/>
+                    </w:rPr>
+                    <m:t>1</m:t>
+                  </m:r>
+                </m:num>
+                <m:den>
+                  <m:sSup>
+                    <m:sSupPr>
+                      <m:ctrlPr>
+                        <w:rPr>
+                          <w:rFonts w:ascii="Cambria Math" w:hAnsi="Cambria Math"/>
+                          <w:i/>
+                        </w:rPr>
+                      </m:ctrlPr>
+                    </m:sSupPr>
+                    <m:e>
+                      <m:r>
+                        <w:rPr>
+                          <w:rFonts w:ascii="Cambria Math" w:hAnsi="Cambria Math"/>
+                        </w:rPr>
+                        <m:t>1.487</m:t>
+                      </m:r>
+                    </m:e>
+                    <m:sup>
+                      <m:r>
+                        <w:rPr>
+                          <w:rFonts w:ascii="Cambria Math" w:hAnsi="Cambria Math"/>
+                        </w:rPr>
+                        <m:t>2</m:t>
+                      </m:r>
+                    </m:sup>
+                  </m:sSup>
+                </m:den>
+              </m:f>
+              <m:r>
+                <w:rPr>
+                  <w:rFonts w:ascii="Cambria Math" w:hAnsi="Cambria Math"/>
+                </w:rPr>
+                <m:t>-</m:t>
+              </m:r>
+              <m:f>
+                <m:fPr>
+                  <m:ctrlPr>
+                    <w:rPr>
+                      <w:rFonts w:ascii="Cambria Math" w:hAnsi="Cambria Math"/>
+                      <w:i/>
+                    </w:rPr>
+                  </m:ctrlPr>
+                </m:fPr>
+                <m:num>
+                  <m:r>
+                    <w:rPr>
+                      <w:rFonts w:ascii="Cambria Math" w:hAnsi="Cambria Math"/>
+                    </w:rPr>
+                    <m:t>1</m:t>
+                  </m:r>
+                </m:num>
+                <m:den>
+                  <m:sSup>
+                    <m:sSupPr>
+                      <m:ctrlPr>
+                        <w:rPr>
+                          <w:rFonts w:ascii="Cambria Math" w:hAnsi="Cambria Math"/>
+                          <w:i/>
+                        </w:rPr>
+                      </m:ctrlPr>
+                    </m:sSupPr>
+                    <m:e>
+                      <m:r>
+                        <w:rPr>
+                          <w:rFonts w:ascii="Cambria Math" w:hAnsi="Cambria Math"/>
+                        </w:rPr>
+                        <m:t>1.534</m:t>
+                      </m:r>
+                    </m:e>
+                    <m:sup>
+                      <m:r>
+                        <w:rPr>
+                          <w:rFonts w:ascii="Cambria Math" w:hAnsi="Cambria Math"/>
+                        </w:rPr>
+                        <m:t>2</m:t>
+                      </m:r>
+                    </m:sup>
+                  </m:sSup>
+                </m:den>
+              </m:f>
+            </m:den>
+          </m:f>
+          <m:r>
+            <w:rPr>
+              <w:rFonts w:ascii="Cambria Math" w:hAnsi="Cambria Math"/>
+            </w:rPr>
+            <m:t>=0.894</m:t>
+          </m:r>
+          <m:r>
+            <m:rPr>
+              <m:sty m:val="p"/>
+            </m:rPr>
+            <w:rPr>
+              <w:rFonts w:ascii="Cambria Math" w:hAnsi="Cambria Math"/>
+            </w:rPr>
+            <m:t>, θ=71.0°</m:t>
+          </m:r>
+        </m:oMath>
+      </m:oMathPara>
+    </w:p>
+    <w:p>
+      <w:pPr>
+        <w:pStyle w:val="a3"/>
+        <w:ind w:leftChars="0" w:left="760"/>
+      </w:pPr>
+    </w:p>
+    <w:p>
+      <w:pPr>
+        <w:pStyle w:val="a3"/>
+        <w:numPr>
+          <w:ilvl w:val="0"/>
+          <w:numId w:val="1"/>
+        </w:numPr>
+        <w:ind w:leftChars="0"/>
+      </w:pPr>
+      <w:r>
+        <w:t xml:space="preserve">Solve the coupled-amplitude equations and verify </w:t>
+      </w:r>
       <w:proofErr w:type="spellStart"/>
       <w:r>
-        <w:t>sdf</w:t>
+        <w:t>Eqs</w:t>
       </w:r>
       <w:proofErr w:type="spellEnd"/>
+      <w:r>
+        <w:t>. (2.9.2)</w:t>
+      </w:r>
+    </w:p>
+    <w:p>
+      <w:pPr>
+        <w:pStyle w:val="a3"/>
+        <w:ind w:leftChars="0" w:left="760"/>
+        <w:rPr>
+          <w:rFonts w:hint="eastAsia"/>
+        </w:rPr>
+      </w:pPr>
+      <w:r>
+        <w:t>A</w:t>
+      </w:r>
+      <w:r>
+        <w:rPr>
+          <w:rFonts w:hint="eastAsia"/>
+        </w:rPr>
+        <w:t>ssume</w:t>
+      </w:r>
+      <w:r>
+        <w:rPr>
+          <w:rFonts w:hint="eastAsia"/>
+        </w:rPr>
+        <w:t xml:space="preserve">: </w:t>
+      </w:r>
+    </w:p>
+    <w:p>
+      <w:pPr>
+        <w:pStyle w:val="a3"/>
+        <w:numPr>
+          <w:ilvl w:val="0"/>
+          <w:numId w:val="4"/>
+        </w:numPr>
+        <w:ind w:leftChars="0"/>
+      </w:pPr>
+      <m:oMath>
+        <m:sSub>
+          <m:sSubPr>
+            <m:ctrlPr>
+              <w:rPr>
+                <w:rFonts w:ascii="Cambria Math" w:hAnsi="Cambria Math"/>
+              </w:rPr>
+            </m:ctrlPr>
+          </m:sSubPr>
+          <m:e>
+            <m:r>
+              <m:rPr>
+                <m:sty m:val="p"/>
+              </m:rPr>
+              <w:rPr>
+                <w:rFonts w:ascii="Cambria Math" w:hAnsi="Cambria Math"/>
+              </w:rPr>
+              <m:t>ω</m:t>
+            </m:r>
+          </m:e>
+          <m:sub>
+            <m:r>
+              <m:rPr>
+                <m:sty m:val="p"/>
+              </m:rPr>
+              <w:rPr>
+                <w:rFonts w:ascii="Cambria Math" w:hAnsi="Cambria Math"/>
+              </w:rPr>
+              <m:t>1</m:t>
+            </m:r>
+          </m:sub>
+        </m:sSub>
+        <m:r>
+          <w:rPr>
+            <w:rFonts w:ascii="Cambria Math" w:hAnsi="Cambria Math"/>
+          </w:rPr>
+          <m:t>+</m:t>
+        </m:r>
+        <m:sSub>
+          <m:sSubPr>
+            <m:ctrlPr>
+              <w:rPr>
+                <w:rFonts w:ascii="Cambria Math" w:hAnsi="Cambria Math"/>
+                <w:i/>
+              </w:rPr>
+            </m:ctrlPr>
+          </m:sSubPr>
+          <m:e>
+            <m:r>
+              <w:rPr>
+                <w:rFonts w:ascii="Cambria Math" w:hAnsi="Cambria Math"/>
+              </w:rPr>
+              <m:t>ω</m:t>
+            </m:r>
+          </m:e>
+          <m:sub>
+            <m:r>
+              <w:rPr>
+                <w:rFonts w:ascii="Cambria Math" w:hAnsi="Cambria Math"/>
+              </w:rPr>
+              <m:t>2</m:t>
+            </m:r>
+          </m:sub>
+        </m:sSub>
+        <m:r>
+          <w:rPr>
+            <w:rFonts w:ascii="Cambria Math" w:hAnsi="Cambria Math"/>
+          </w:rPr>
+          <m:t>=</m:t>
+        </m:r>
+        <m:sSub>
+          <m:sSubPr>
+            <m:ctrlPr>
+              <w:rPr>
+                <w:rFonts w:ascii="Cambria Math" w:hAnsi="Cambria Math"/>
+                <w:i/>
+              </w:rPr>
+            </m:ctrlPr>
+          </m:sSubPr>
+          <m:e>
+            <m:r>
+              <w:rPr>
+                <w:rFonts w:ascii="Cambria Math" w:hAnsi="Cambria Math"/>
+              </w:rPr>
+              <m:t>ω</m:t>
+            </m:r>
+          </m:e>
+          <m:sub>
+            <m:r>
+              <w:rPr>
+                <w:rFonts w:ascii="Cambria Math" w:hAnsi="Cambria Math"/>
+              </w:rPr>
+              <m:t>3</m:t>
+            </m:r>
+          </m:sub>
+        </m:sSub>
+        <m:r>
+          <w:rPr>
+            <w:rFonts w:ascii="Cambria Math" w:hAnsi="Cambria Math"/>
+          </w:rPr>
+          <m:t xml:space="preserve">, </m:t>
+        </m:r>
+        <m:sSub>
+          <m:sSubPr>
+            <m:ctrlPr>
+              <w:rPr>
+                <w:rFonts w:ascii="Cambria Math" w:hAnsi="Cambria Math"/>
+                <w:i/>
+              </w:rPr>
+            </m:ctrlPr>
+          </m:sSubPr>
+          <m:e>
+            <m:r>
+              <w:rPr>
+                <w:rFonts w:ascii="Cambria Math" w:hAnsi="Cambria Math"/>
+              </w:rPr>
+              <m:t>ω</m:t>
+            </m:r>
+          </m:e>
+          <m:sub>
+            <m:r>
+              <w:rPr>
+                <w:rFonts w:ascii="Cambria Math" w:hAnsi="Cambria Math"/>
+              </w:rPr>
+              <m:t>3</m:t>
+            </m:r>
+          </m:sub>
+        </m:sSub>
+        <m:r>
+          <m:rPr>
+            <m:sty m:val="p"/>
+          </m:rPr>
+          <w:rPr>
+            <w:rFonts w:ascii="Cambria Math" w:hAnsi="Cambria Math"/>
+          </w:rPr>
+          <m:t>=</m:t>
+        </m:r>
+        <m:r>
+          <m:rPr>
+            <m:sty m:val="p"/>
+          </m:rPr>
+          <w:rPr>
+            <w:rFonts w:ascii="Cambria Math" w:hAnsi="Cambria Math" w:hint="eastAsia"/>
+          </w:rPr>
+          <m:t>const.</m:t>
+        </m:r>
+      </m:oMath>
+    </w:p>
+    <w:p>
+      <w:pPr>
+        <w:pStyle w:val="a3"/>
+        <w:numPr>
+          <w:ilvl w:val="0"/>
+          <w:numId w:val="4"/>
+        </w:numPr>
+        <w:ind w:leftChars="0"/>
+      </w:pPr>
+      <w:r>
+        <w:t>T</w:t>
+      </w:r>
+      <w:r>
+        <w:rPr>
+          <w:rFonts w:hint="eastAsia"/>
+        </w:rPr>
+        <w:t xml:space="preserve">he </w:t>
+      </w:r>
+      <w:r>
+        <w:t>medium is lossless</w:t>
+      </w:r>
+    </w:p>
+    <w:p>
+      <w:pPr>
+        <w:pStyle w:val="a3"/>
+        <w:numPr>
+          <w:ilvl w:val="0"/>
+          <w:numId w:val="4"/>
+        </w:numPr>
+        <w:ind w:leftChars="0"/>
+      </w:pPr>
+      <m:oMath>
+        <m:r>
+          <m:rPr>
+            <m:sty m:val="p"/>
+          </m:rPr>
+          <w:rPr>
+            <w:rFonts w:ascii="Cambria Math" w:hAnsi="Cambria Math"/>
+          </w:rPr>
+          <m:t>∆k≠0</m:t>
+        </m:r>
+      </m:oMath>
+      <w:r>
+        <w:rPr>
+          <w:rFonts w:hint="eastAsia"/>
+        </w:rPr>
+        <w:t>, arbitrary</w:t>
+      </w:r>
+      <w:bookmarkStart w:id="0" w:name="_GoBack"/>
+      <w:bookmarkEnd w:id="0"/>
     </w:p>
     <w:sectPr>
       <w:pgSz w:w="11906" w:h="16838"/>
@@ -2393,7 +5670,7 @@
 </file>
 
 <file path=word/numbering.xml><?xml version="1.0" encoding="utf-8"?>
-<w:numbering xmlns:wpc="http://schemas.microsoft.com/office/word/2010/wordprocessingCanvas" xmlns:cx="http://schemas.microsoft.com/office/drawing/2014/chartex" xmlns:mc="http://schemas.openxmlformats.org/markup-compatibility/2006" xmlns:o="urn:schemas-microsoft-com:office:office" xmlns:r="http://schemas.openxmlformats.org/officeDocument/2006/relationships" xmlns:m="http://schemas.openxmlformats.org/officeDocument/2006/math" xmlns:v="urn:schemas-microsoft-com:vml" xmlns:wp14="http://schemas.microsoft.com/office/word/2010/wordprocessingDrawing" xmlns:wp="http://schemas.openxmlformats.org/drawingml/2006/wordprocessingDrawing" xmlns:w10="urn:schemas-microsoft-com:office:word" xmlns:w="http://schemas.openxmlformats.org/wordprocessingml/2006/main" xmlns:w14="http://schemas.microsoft.com/office/word/2010/wordml" xmlns:w15="http://schemas.microsoft.com/office/word/2012/wordml" xmlns:w16se="http://schemas.microsoft.com/office/word/2015/wordml/symex" xmlns:wpg="http://schemas.microsoft.com/office/word/2010/wordprocessingGroup" xmlns:wpi="http://schemas.microsoft.com/office/word/2010/wordprocessingInk" xmlns:wne="http://schemas.microsoft.com/office/word/2006/wordml" xmlns:wps="http://schemas.microsoft.com/office/word/2010/wordprocessingShape" mc:Ignorable="w14 w15 w16se wp14">
+<w:numbering xmlns:wpc="http://schemas.microsoft.com/office/word/2010/wordprocessingCanvas" xmlns:cx="http://schemas.microsoft.com/office/drawing/2014/chartex" xmlns:cx1="http://schemas.microsoft.com/office/drawing/2015/9/8/chartex" xmlns:mc="http://schemas.openxmlformats.org/markup-compatibility/2006" xmlns:o="urn:schemas-microsoft-com:office:office" xmlns:r="http://schemas.openxmlformats.org/officeDocument/2006/relationships" xmlns:m="http://schemas.openxmlformats.org/officeDocument/2006/math" xmlns:v="urn:schemas-microsoft-com:vml" xmlns:wp14="http://schemas.microsoft.com/office/word/2010/wordprocessingDrawing" xmlns:wp="http://schemas.openxmlformats.org/drawingml/2006/wordprocessingDrawing" xmlns:w10="urn:schemas-microsoft-com:office:word" xmlns:w="http://schemas.openxmlformats.org/wordprocessingml/2006/main" xmlns:w14="http://schemas.microsoft.com/office/word/2010/wordml" xmlns:w15="http://schemas.microsoft.com/office/word/2012/wordml" xmlns:w16se="http://schemas.microsoft.com/office/word/2015/wordml/symex" xmlns:wpg="http://schemas.microsoft.com/office/word/2010/wordprocessingGroup" xmlns:wpi="http://schemas.microsoft.com/office/word/2010/wordprocessingInk" xmlns:wne="http://schemas.microsoft.com/office/word/2006/wordml" xmlns:wps="http://schemas.microsoft.com/office/word/2010/wordprocessingShape" mc:Ignorable="w14 w15 w16se wp14">
   <w:abstractNum w:abstractNumId="0" w15:restartNumberingAfterBreak="0">
     <w:nsid w:val="007400AF"/>
     <w:multiLevelType w:val="hybridMultilevel"/>
@@ -2508,6 +5785,118 @@
     </w:lvl>
   </w:abstractNum>
   <w:abstractNum w:abstractNumId="1" w15:restartNumberingAfterBreak="0">
+    <w:nsid w:val="374E650B"/>
+    <w:multiLevelType w:val="hybridMultilevel"/>
+    <w:tmpl w:val="76AAE30E"/>
+    <w:lvl w:ilvl="0" w:tplc="9E6AE9D0">
+      <w:numFmt w:val="bullet"/>
+      <w:lvlText w:val="-"/>
+      <w:lvlJc w:val="left"/>
+      <w:pPr>
+        <w:ind w:left="1120" w:hanging="360"/>
+      </w:pPr>
+      <w:rPr>
+        <w:rFonts w:ascii="맑은 고딕" w:eastAsia="맑은 고딕" w:hAnsi="맑은 고딕" w:cstheme="minorBidi" w:hint="eastAsia"/>
+      </w:rPr>
+    </w:lvl>
+    <w:lvl w:ilvl="1" w:tplc="04090003" w:tentative="1">
+      <w:start w:val="1"/>
+      <w:numFmt w:val="bullet"/>
+      <w:lvlText w:val=""/>
+      <w:lvlJc w:val="left"/>
+      <w:pPr>
+        <w:ind w:left="1560" w:hanging="400"/>
+      </w:pPr>
+      <w:rPr>
+        <w:rFonts w:ascii="Wingdings" w:hAnsi="Wingdings" w:hint="default"/>
+      </w:rPr>
+    </w:lvl>
+    <w:lvl w:ilvl="2" w:tplc="04090005" w:tentative="1">
+      <w:start w:val="1"/>
+      <w:numFmt w:val="bullet"/>
+      <w:lvlText w:val=""/>
+      <w:lvlJc w:val="left"/>
+      <w:pPr>
+        <w:ind w:left="1960" w:hanging="400"/>
+      </w:pPr>
+      <w:rPr>
+        <w:rFonts w:ascii="Wingdings" w:hAnsi="Wingdings" w:hint="default"/>
+      </w:rPr>
+    </w:lvl>
+    <w:lvl w:ilvl="3" w:tplc="04090001" w:tentative="1">
+      <w:start w:val="1"/>
+      <w:numFmt w:val="bullet"/>
+      <w:lvlText w:val=""/>
+      <w:lvlJc w:val="left"/>
+      <w:pPr>
+        <w:ind w:left="2360" w:hanging="400"/>
+      </w:pPr>
+      <w:rPr>
+        <w:rFonts w:ascii="Wingdings" w:hAnsi="Wingdings" w:hint="default"/>
+      </w:rPr>
+    </w:lvl>
+    <w:lvl w:ilvl="4" w:tplc="04090003" w:tentative="1">
+      <w:start w:val="1"/>
+      <w:numFmt w:val="bullet"/>
+      <w:lvlText w:val=""/>
+      <w:lvlJc w:val="left"/>
+      <w:pPr>
+        <w:ind w:left="2760" w:hanging="400"/>
+      </w:pPr>
+      <w:rPr>
+        <w:rFonts w:ascii="Wingdings" w:hAnsi="Wingdings" w:hint="default"/>
+      </w:rPr>
+    </w:lvl>
+    <w:lvl w:ilvl="5" w:tplc="04090005" w:tentative="1">
+      <w:start w:val="1"/>
+      <w:numFmt w:val="bullet"/>
+      <w:lvlText w:val=""/>
+      <w:lvlJc w:val="left"/>
+      <w:pPr>
+        <w:ind w:left="3160" w:hanging="400"/>
+      </w:pPr>
+      <w:rPr>
+        <w:rFonts w:ascii="Wingdings" w:hAnsi="Wingdings" w:hint="default"/>
+      </w:rPr>
+    </w:lvl>
+    <w:lvl w:ilvl="6" w:tplc="04090001" w:tentative="1">
+      <w:start w:val="1"/>
+      <w:numFmt w:val="bullet"/>
+      <w:lvlText w:val=""/>
+      <w:lvlJc w:val="left"/>
+      <w:pPr>
+        <w:ind w:left="3560" w:hanging="400"/>
+      </w:pPr>
+      <w:rPr>
+        <w:rFonts w:ascii="Wingdings" w:hAnsi="Wingdings" w:hint="default"/>
+      </w:rPr>
+    </w:lvl>
+    <w:lvl w:ilvl="7" w:tplc="04090003" w:tentative="1">
+      <w:start w:val="1"/>
+      <w:numFmt w:val="bullet"/>
+      <w:lvlText w:val=""/>
+      <w:lvlJc w:val="left"/>
+      <w:pPr>
+        <w:ind w:left="3960" w:hanging="400"/>
+      </w:pPr>
+      <w:rPr>
+        <w:rFonts w:ascii="Wingdings" w:hAnsi="Wingdings" w:hint="default"/>
+      </w:rPr>
+    </w:lvl>
+    <w:lvl w:ilvl="8" w:tplc="04090005" w:tentative="1">
+      <w:start w:val="1"/>
+      <w:numFmt w:val="bullet"/>
+      <w:lvlText w:val=""/>
+      <w:lvlJc w:val="left"/>
+      <w:pPr>
+        <w:ind w:left="4360" w:hanging="400"/>
+      </w:pPr>
+      <w:rPr>
+        <w:rFonts w:ascii="Wingdings" w:hAnsi="Wingdings" w:hint="default"/>
+      </w:rPr>
+    </w:lvl>
+  </w:abstractNum>
+  <w:abstractNum w:abstractNumId="2" w15:restartNumberingAfterBreak="0">
     <w:nsid w:val="49B61719"/>
     <w:multiLevelType w:val="hybridMultilevel"/>
     <w:tmpl w:val="8100661E"/>
@@ -2596,7 +5985,7 @@
       </w:pPr>
     </w:lvl>
   </w:abstractNum>
-  <w:abstractNum w:abstractNumId="2" w15:restartNumberingAfterBreak="0">
+  <w:abstractNum w:abstractNumId="3" w15:restartNumberingAfterBreak="0">
     <w:nsid w:val="55C24685"/>
     <w:multiLevelType w:val="hybridMultilevel"/>
     <w:tmpl w:val="DA06A3B0"/>
@@ -2686,13 +6075,16 @@
     </w:lvl>
   </w:abstractNum>
   <w:num w:numId="1">
-    <w:abstractNumId w:val="1"/>
+    <w:abstractNumId w:val="2"/>
   </w:num>
   <w:num w:numId="2">
     <w:abstractNumId w:val="0"/>
   </w:num>
   <w:num w:numId="3">
-    <w:abstractNumId w:val="2"/>
+    <w:abstractNumId w:val="3"/>
+  </w:num>
+  <w:num w:numId="4">
+    <w:abstractNumId w:val="1"/>
   </w:num>
 </w:numbering>
 </file>
@@ -3145,6 +6537,36 @@
       <w:color w:val="808080"/>
     </w:rPr>
   </w:style>
+  <w:style w:type="paragraph" w:styleId="a5">
+    <w:name w:val="Balloon Text"/>
+    <w:basedOn w:val="a"/>
+    <w:link w:val="Char"/>
+    <w:uiPriority w:val="99"/>
+    <w:semiHidden/>
+    <w:unhideWhenUsed/>
+    <w:rsid w:val="008F78CA"/>
+    <w:pPr>
+      <w:spacing w:after="0" w:line="240" w:lineRule="auto"/>
+    </w:pPr>
+    <w:rPr>
+      <w:rFonts w:asciiTheme="majorHAnsi" w:eastAsiaTheme="majorEastAsia" w:hAnsiTheme="majorHAnsi" w:cstheme="majorBidi"/>
+      <w:sz w:val="18"/>
+      <w:szCs w:val="18"/>
+    </w:rPr>
+  </w:style>
+  <w:style w:type="character" w:customStyle="1" w:styleId="Char">
+    <w:name w:val="풍선 도움말 텍스트 Char"/>
+    <w:basedOn w:val="a0"/>
+    <w:link w:val="a5"/>
+    <w:uiPriority w:val="99"/>
+    <w:semiHidden/>
+    <w:rsid w:val="008F78CA"/>
+    <w:rPr>
+      <w:rFonts w:asciiTheme="majorHAnsi" w:eastAsiaTheme="majorEastAsia" w:hAnsiTheme="majorHAnsi" w:cstheme="majorBidi"/>
+      <w:sz w:val="18"/>
+      <w:szCs w:val="18"/>
+    </w:rPr>
+  </w:style>
 </w:styles>
 </file>
 

</xml_diff>